<commit_message>
Added nurse use case text
</commit_message>
<xml_diff>
--- a/Use Case/Nurse Use Case Texts.docx
+++ b/Use Case/Nurse Use Case Texts.docx
@@ -1,6 +1,7 @@
 
 <file path=word/document.xml><?xml version="1.0" encoding="utf-8"?>
-<w:document xmlns:wpc="http://schemas.microsoft.com/office/word/2010/wordprocessingCanvas" xmlns:cx="http://schemas.microsoft.com/office/drawing/2014/chartex" xmlns:cx1="http://schemas.microsoft.com/office/drawing/2015/9/8/chartex" xmlns:cx2="http://schemas.microsoft.com/office/drawing/2015/10/21/chartex" xmlns:cx3="http://schemas.microsoft.com/office/drawing/2016/5/9/chartex" xmlns:cx4="http://schemas.microsoft.com/office/drawing/2016/5/10/chartex" xmlns:cx5="http://schemas.microsoft.com/office/drawing/2016/5/11/chartex" xmlns:cx6="http://schemas.microsoft.com/office/drawing/2016/5/12/chartex" xmlns:cx7="http://schemas.microsoft.com/office/drawing/2016/5/13/chartex" xmlns:cx8="http://schemas.microsoft.com/office/drawing/2016/5/14/chartex" xmlns:mc="http://schemas.openxmlformats.org/markup-compatibility/2006" xmlns:aink="http://schemas.microsoft.com/office/drawing/2016/ink" xmlns:am3d="http://schemas.microsoft.com/office/drawing/2017/model3d" xmlns:o="urn:schemas-microsoft-com:office:office" xmlns:r="http://schemas.openxmlformats.org/officeDocument/2006/relationships" xmlns:m="http://schemas.openxmlformats.org/officeDocument/2006/math" xmlns:v="urn:schemas-microsoft-com:vml" xmlns:wp14="http://schemas.microsoft.com/office/word/2010/wordprocessingDrawing" xmlns:wp="http://schemas.openxmlformats.org/drawingml/2006/wordprocessingDrawing" xmlns:w10="urn:schemas-microsoft-com:office:word" xmlns:w="http://schemas.openxmlformats.org/wordprocessingml/2006/main" xmlns:w14="http://schemas.microsoft.com/office/word/2010/wordml" xmlns:w15="http://schemas.microsoft.com/office/word/2012/wordml" xmlns:w16cid="http://schemas.microsoft.com/office/word/2016/wordml/cid" xmlns:w16se="http://schemas.microsoft.com/office/word/2015/wordml/symex" xmlns:wpg="http://schemas.microsoft.com/office/word/2010/wordprocessingGroup" xmlns:wpi="http://schemas.microsoft.com/office/word/2010/wordprocessingInk" xmlns:wne="http://schemas.microsoft.com/office/word/2006/wordml" xmlns:wps="http://schemas.microsoft.com/office/word/2010/wordprocessingShape" mc:Ignorable="w14 w15 w16se w16cid wp14">
+<w:document xmlns:wpc="http://schemas.microsoft.com/office/word/2010/wordprocessingCanvas" xmlns:cx="http://schemas.microsoft.com/office/drawing/2014/chartex" xmlns:cx1="http://schemas.microsoft.com/office/drawing/2015/9/8/chartex" xmlns:cx2="http://schemas.microsoft.com/office/drawing/2015/10/21/chartex" xmlns:cx3="http://schemas.microsoft.com/office/drawing/2016/5/9/chartex" xmlns:cx4="http://schemas.microsoft.com/office/drawing/2016/5/10/chartex" xmlns:cx5="http://schemas.microsoft.com/office/drawing/2016/5/11/chartex" xmlns:mc="http://schemas.openxmlformats.org/markup-compatibility/2006" xmlns:o="urn:schemas-microsoft-com:office:office" xmlns:r="http://schemas.openxmlformats.org/officeDocument/2006/relationships" xmlns:m="http://schemas.openxmlformats.org/officeDocument/2006/math" xmlns:v="urn:schemas-microsoft-com:vml" xmlns:wp14="http://schemas.microsoft.com/office/word/2010/wordprocessingDrawing" xmlns:wp="http://schemas.openxmlformats.org/drawingml/2006/wordprocessingDrawing" xmlns:w10="urn:schemas-microsoft-com:office:word" xmlns:w="http://schemas.openxmlformats.org/wordprocessingml/2006/main" xmlns:w14="http://schemas.microsoft.com/office/word/2010/wordml" xmlns:w15="http://schemas.microsoft.com/office/word/2012/wordml" xmlns:wne="http://schemas.microsoft.com/office/word/2006/wordml" xmlns:wpg="http://schemas.microsoft.com/office/word/2010/wordprocessingGroup" xmlns:wpi="http://schemas.microsoft.com/office/word/2010/wordprocessingInk" xmlns:wps="http://schemas.microsoft.com/office/word/2010/wordprocessingShape" mc:Ignorable="w14 w15 wp14">
+  <!-- Generated by Aspose.Words for Java 20.1 -->
   <w:body>
     <w:p>
       <w:pPr>
@@ -51,7 +52,7 @@
       <w:tblPr>
         <w:tblStyle w:val="TableGrid"/>
         <w:tblW w:w="0" w:type="auto"/>
-        <w:tblLook w:val="04A0" w:firstRow="1" w:lastRow="0" w:firstColumn="1" w:lastColumn="0" w:noHBand="0" w:noVBand="1"/>
+        <w:tblLook w:val="04A0"/>
       </w:tblPr>
       <w:tblGrid>
         <w:gridCol w:w="988"/>
@@ -59,6 +60,10 @@
         <w:gridCol w:w="4053"/>
       </w:tblGrid>
       <w:tr>
+        <w:tblPrEx>
+          <w:tblW w:w="0" w:type="auto"/>
+          <w:tblLook w:val="04A0"/>
+        </w:tblPrEx>
         <w:tc>
           <w:tcPr>
             <w:tcW w:w="988" w:type="dxa"/>
@@ -124,6 +129,10 @@
         </w:tc>
       </w:tr>
       <w:tr>
+        <w:tblPrEx>
+          <w:tblW w:w="0" w:type="auto"/>
+          <w:tblLook w:val="04A0"/>
+        </w:tblPrEx>
         <w:tc>
           <w:tcPr>
             <w:tcW w:w="988" w:type="dxa"/>
@@ -163,6 +172,10 @@
         </w:tc>
       </w:tr>
       <w:tr>
+        <w:tblPrEx>
+          <w:tblW w:w="0" w:type="auto"/>
+          <w:tblLook w:val="04A0"/>
+        </w:tblPrEx>
         <w:tc>
           <w:tcPr>
             <w:tcW w:w="988" w:type="dxa"/>
@@ -196,7 +209,7 @@
           </w:tcPr>
           <w:p>
             <w:r>
-              <w:t>System</w:t>
+              <w:t>The system</w:t>
             </w:r>
             <w:r>
               <w:t xml:space="preserve"> prompts nurse for their username and password</w:t>
@@ -205,6 +218,10 @@
         </w:tc>
       </w:tr>
       <w:tr>
+        <w:tblPrEx>
+          <w:tblW w:w="0" w:type="auto"/>
+          <w:tblLook w:val="04A0"/>
+        </w:tblPrEx>
         <w:tc>
           <w:tcPr>
             <w:tcW w:w="988" w:type="dxa"/>
@@ -244,6 +261,10 @@
         </w:tc>
       </w:tr>
       <w:tr>
+        <w:tblPrEx>
+          <w:tblW w:w="0" w:type="auto"/>
+          <w:tblLook w:val="04A0"/>
+        </w:tblPrEx>
         <w:tc>
           <w:tcPr>
             <w:tcW w:w="988" w:type="dxa"/>
@@ -277,12 +298,17 @@
           </w:tcPr>
           <w:p>
             <w:r>
-              <w:t>System verifies the nurse’s username and password</w:t>
-            </w:r>
-          </w:p>
-        </w:tc>
-      </w:tr>
-      <w:tr>
+              <w:t>The system verifies the nurse's username and password
+</w:t>
+            </w:r>
+          </w:p>
+        </w:tc>
+      </w:tr>
+      <w:tr>
+        <w:tblPrEx>
+          <w:tblW w:w="0" w:type="auto"/>
+          <w:tblLook w:val="04A0"/>
+        </w:tblPrEx>
         <w:tc>
           <w:tcPr>
             <w:tcW w:w="988" w:type="dxa"/>
@@ -316,12 +342,17 @@
           </w:tcPr>
           <w:p>
             <w:r>
-              <w:t>System responds with the home page</w:t>
-            </w:r>
-          </w:p>
-        </w:tc>
-      </w:tr>
-      <w:tr>
+              <w:t>The system responds with the home page
+</w:t>
+            </w:r>
+          </w:p>
+        </w:tc>
+      </w:tr>
+      <w:tr>
+        <w:tblPrEx>
+          <w:tblW w:w="0" w:type="auto"/>
+          <w:tblLook w:val="04A0"/>
+        </w:tblPrEx>
         <w:tc>
           <w:tcPr>
             <w:tcW w:w="988" w:type="dxa"/>
@@ -361,6 +392,10 @@
         </w:tc>
       </w:tr>
       <w:tr>
+        <w:tblPrEx>
+          <w:tblW w:w="0" w:type="auto"/>
+          <w:tblLook w:val="04A0"/>
+        </w:tblPrEx>
         <w:tc>
           <w:tcPr>
             <w:tcW w:w="988" w:type="dxa"/>
@@ -394,12 +429,17 @@
           </w:tcPr>
           <w:p>
             <w:r>
-              <w:t>System responds with the patient page</w:t>
-            </w:r>
-          </w:p>
-        </w:tc>
-      </w:tr>
-      <w:tr>
+              <w:t>The system responds with the patient page
+</w:t>
+            </w:r>
+          </w:p>
+        </w:tc>
+      </w:tr>
+      <w:tr>
+        <w:tblPrEx>
+          <w:tblW w:w="0" w:type="auto"/>
+          <w:tblLook w:val="04A0"/>
+        </w:tblPrEx>
         <w:tc>
           <w:tcPr>
             <w:tcW w:w="988" w:type="dxa"/>
@@ -439,6 +479,10 @@
         </w:tc>
       </w:tr>
       <w:tr>
+        <w:tblPrEx>
+          <w:tblW w:w="0" w:type="auto"/>
+          <w:tblLook w:val="04A0"/>
+        </w:tblPrEx>
         <w:tc>
           <w:tcPr>
             <w:tcW w:w="988" w:type="dxa"/>
@@ -478,6 +522,10 @@
         </w:tc>
       </w:tr>
       <w:tr>
+        <w:tblPrEx>
+          <w:tblW w:w="0" w:type="auto"/>
+          <w:tblLook w:val="04A0"/>
+        </w:tblPrEx>
         <w:tc>
           <w:tcPr>
             <w:tcW w:w="988" w:type="dxa"/>
@@ -511,12 +559,17 @@
           </w:tcPr>
           <w:p>
             <w:r>
-              <w:t>System displays search results</w:t>
-            </w:r>
-          </w:p>
-        </w:tc>
-      </w:tr>
-      <w:tr>
+              <w:t>The system displays search results
+</w:t>
+            </w:r>
+          </w:p>
+        </w:tc>
+      </w:tr>
+      <w:tr>
+        <w:tblPrEx>
+          <w:tblW w:w="0" w:type="auto"/>
+          <w:tblLook w:val="04A0"/>
+        </w:tblPrEx>
         <w:tc>
           <w:tcPr>
             <w:tcW w:w="988" w:type="dxa"/>
@@ -556,6 +609,10 @@
         </w:tc>
       </w:tr>
       <w:tr>
+        <w:tblPrEx>
+          <w:tblW w:w="0" w:type="auto"/>
+          <w:tblLook w:val="04A0"/>
+        </w:tblPrEx>
         <w:tc>
           <w:tcPr>
             <w:tcW w:w="988" w:type="dxa"/>
@@ -589,7 +646,7 @@
           </w:tcPr>
           <w:p>
             <w:r>
-              <w:t xml:space="preserve">System display </w:t>
+              <w:t xml:space="preserve">The system displays </w:t>
             </w:r>
             <w:r>
               <w:t>the selected patient record</w:t>
@@ -648,7 +705,7 @@
       <w:tblPr>
         <w:tblStyle w:val="TableGrid"/>
         <w:tblW w:w="0" w:type="auto"/>
-        <w:tblLook w:val="04A0" w:firstRow="1" w:lastRow="0" w:firstColumn="1" w:lastColumn="0" w:noHBand="0" w:noVBand="1"/>
+        <w:tblLook w:val="04A0"/>
       </w:tblPr>
       <w:tblGrid>
         <w:gridCol w:w="988"/>
@@ -656,6 +713,10 @@
         <w:gridCol w:w="4053"/>
       </w:tblGrid>
       <w:tr>
+        <w:tblPrEx>
+          <w:tblW w:w="0" w:type="auto"/>
+          <w:tblLook w:val="04A0"/>
+        </w:tblPrEx>
         <w:tc>
           <w:tcPr>
             <w:tcW w:w="988" w:type="dxa"/>
@@ -721,6 +782,10 @@
         </w:tc>
       </w:tr>
       <w:tr>
+        <w:tblPrEx>
+          <w:tblW w:w="0" w:type="auto"/>
+          <w:tblLook w:val="04A0"/>
+        </w:tblPrEx>
         <w:tc>
           <w:tcPr>
             <w:tcW w:w="988" w:type="dxa"/>
@@ -760,6 +825,10 @@
         </w:tc>
       </w:tr>
       <w:tr>
+        <w:tblPrEx>
+          <w:tblW w:w="0" w:type="auto"/>
+          <w:tblLook w:val="04A0"/>
+        </w:tblPrEx>
         <w:tc>
           <w:tcPr>
             <w:tcW w:w="988" w:type="dxa"/>
@@ -793,7 +862,7 @@
           </w:tcPr>
           <w:p>
             <w:r>
-              <w:t>System</w:t>
+              <w:t>The system</w:t>
             </w:r>
             <w:r>
               <w:t xml:space="preserve"> prompts nurse for their username and password</w:t>
@@ -802,6 +871,10 @@
         </w:tc>
       </w:tr>
       <w:tr>
+        <w:tblPrEx>
+          <w:tblW w:w="0" w:type="auto"/>
+          <w:tblLook w:val="04A0"/>
+        </w:tblPrEx>
         <w:tc>
           <w:tcPr>
             <w:tcW w:w="988" w:type="dxa"/>
@@ -841,6 +914,10 @@
         </w:tc>
       </w:tr>
       <w:tr>
+        <w:tblPrEx>
+          <w:tblW w:w="0" w:type="auto"/>
+          <w:tblLook w:val="04A0"/>
+        </w:tblPrEx>
         <w:tc>
           <w:tcPr>
             <w:tcW w:w="988" w:type="dxa"/>
@@ -874,12 +951,17 @@
           </w:tcPr>
           <w:p>
             <w:r>
-              <w:t>System verifies the nurse’s username and password</w:t>
-            </w:r>
-          </w:p>
-        </w:tc>
-      </w:tr>
-      <w:tr>
+              <w:t>The system verifies the nurse's username and password
+</w:t>
+            </w:r>
+          </w:p>
+        </w:tc>
+      </w:tr>
+      <w:tr>
+        <w:tblPrEx>
+          <w:tblW w:w="0" w:type="auto"/>
+          <w:tblLook w:val="04A0"/>
+        </w:tblPrEx>
         <w:tc>
           <w:tcPr>
             <w:tcW w:w="988" w:type="dxa"/>
@@ -913,12 +995,17 @@
           </w:tcPr>
           <w:p>
             <w:r>
-              <w:t>System responds with the home page</w:t>
-            </w:r>
-          </w:p>
-        </w:tc>
-      </w:tr>
-      <w:tr>
+              <w:t>The system responds with the home page
+</w:t>
+            </w:r>
+          </w:p>
+        </w:tc>
+      </w:tr>
+      <w:tr>
+        <w:tblPrEx>
+          <w:tblW w:w="0" w:type="auto"/>
+          <w:tblLook w:val="04A0"/>
+        </w:tblPrEx>
         <w:tc>
           <w:tcPr>
             <w:tcW w:w="988" w:type="dxa"/>
@@ -958,6 +1045,10 @@
         </w:tc>
       </w:tr>
       <w:tr>
+        <w:tblPrEx>
+          <w:tblW w:w="0" w:type="auto"/>
+          <w:tblLook w:val="04A0"/>
+        </w:tblPrEx>
         <w:tc>
           <w:tcPr>
             <w:tcW w:w="988" w:type="dxa"/>
@@ -991,12 +1082,17 @@
           </w:tcPr>
           <w:p>
             <w:r>
-              <w:t>System responds with the patient page</w:t>
-            </w:r>
-          </w:p>
-        </w:tc>
-      </w:tr>
-      <w:tr>
+              <w:t>The system responds with the patient page
+</w:t>
+            </w:r>
+          </w:p>
+        </w:tc>
+      </w:tr>
+      <w:tr>
+        <w:tblPrEx>
+          <w:tblW w:w="0" w:type="auto"/>
+          <w:tblLook w:val="04A0"/>
+        </w:tblPrEx>
         <w:tc>
           <w:tcPr>
             <w:tcW w:w="988" w:type="dxa"/>
@@ -1036,6 +1132,10 @@
         </w:tc>
       </w:tr>
       <w:tr>
+        <w:tblPrEx>
+          <w:tblW w:w="0" w:type="auto"/>
+          <w:tblLook w:val="04A0"/>
+        </w:tblPrEx>
         <w:tc>
           <w:tcPr>
             <w:tcW w:w="988" w:type="dxa"/>
@@ -1075,6 +1175,10 @@
         </w:tc>
       </w:tr>
       <w:tr>
+        <w:tblPrEx>
+          <w:tblW w:w="0" w:type="auto"/>
+          <w:tblLook w:val="04A0"/>
+        </w:tblPrEx>
         <w:tc>
           <w:tcPr>
             <w:tcW w:w="988" w:type="dxa"/>
@@ -1108,12 +1212,17 @@
           </w:tcPr>
           <w:p>
             <w:r>
-              <w:t>System displays search results</w:t>
-            </w:r>
-          </w:p>
-        </w:tc>
-      </w:tr>
-      <w:tr>
+              <w:t>The system displays search results
+</w:t>
+            </w:r>
+          </w:p>
+        </w:tc>
+      </w:tr>
+      <w:tr>
+        <w:tblPrEx>
+          <w:tblW w:w="0" w:type="auto"/>
+          <w:tblLook w:val="04A0"/>
+        </w:tblPrEx>
         <w:tc>
           <w:tcPr>
             <w:tcW w:w="988" w:type="dxa"/>
@@ -1153,6 +1262,10 @@
         </w:tc>
       </w:tr>
       <w:tr>
+        <w:tblPrEx>
+          <w:tblW w:w="0" w:type="auto"/>
+          <w:tblLook w:val="04A0"/>
+        </w:tblPrEx>
         <w:tc>
           <w:tcPr>
             <w:tcW w:w="988" w:type="dxa"/>
@@ -1198,6 +1311,10 @@
         </w:tc>
       </w:tr>
       <w:tr>
+        <w:tblPrEx>
+          <w:tblW w:w="0" w:type="auto"/>
+          <w:tblLook w:val="04A0"/>
+        </w:tblPrEx>
         <w:tc>
           <w:tcPr>
             <w:tcW w:w="988" w:type="dxa"/>
@@ -1237,6 +1354,10 @@
         </w:tc>
       </w:tr>
       <w:tr>
+        <w:tblPrEx>
+          <w:tblW w:w="0" w:type="auto"/>
+          <w:tblLook w:val="04A0"/>
+        </w:tblPrEx>
         <w:tc>
           <w:tcPr>
             <w:tcW w:w="988" w:type="dxa"/>
@@ -1276,6 +1397,10 @@
         </w:tc>
       </w:tr>
       <w:tr>
+        <w:tblPrEx>
+          <w:tblW w:w="0" w:type="auto"/>
+          <w:tblLook w:val="04A0"/>
+        </w:tblPrEx>
         <w:tc>
           <w:tcPr>
             <w:tcW w:w="988" w:type="dxa"/>
@@ -1309,30 +1434,34 @@
           </w:tcPr>
           <w:p>
             <w:r>
-              <w:t>System verifies input by the user</w:t>
-            </w:r>
-          </w:p>
-        </w:tc>
-      </w:tr>
-      <w:tr>
-        <w:tc>
-          <w:tcPr>
-            <w:tcW w:w="988" w:type="dxa"/>
-          </w:tcPr>
-          <w:p>
-            <w:pPr>
-              <w:jc w:val="center"/>
-              <w:rPr>
-                <w:b/>
-                <w:bCs/>
-              </w:rPr>
-            </w:pPr>
-            <w:r>
-              <w:rPr>
-                <w:b/>
-                <w:bCs/>
-              </w:rPr>
-              <w:lastRenderedPageBreak/>
+              <w:t>The system verifies input by the user
+</w:t>
+            </w:r>
+          </w:p>
+        </w:tc>
+      </w:tr>
+      <w:tr>
+        <w:tblPrEx>
+          <w:tblW w:w="0" w:type="auto"/>
+          <w:tblLook w:val="04A0"/>
+        </w:tblPrEx>
+        <w:tc>
+          <w:tcPr>
+            <w:tcW w:w="988" w:type="dxa"/>
+          </w:tcPr>
+          <w:p>
+            <w:pPr>
+              <w:jc w:val="center"/>
+              <w:rPr>
+                <w:b/>
+                <w:bCs/>
+              </w:rPr>
+            </w:pPr>
+            <w:r>
+              <w:rPr>
+                <w:b/>
+                <w:bCs/>
+              </w:rPr>
               <w:t>16</w:t>
             </w:r>
           </w:p>
@@ -1349,12 +1478,17 @@
           </w:tcPr>
           <w:p>
             <w:r>
-              <w:t>System saves this to the database</w:t>
-            </w:r>
-          </w:p>
-        </w:tc>
-      </w:tr>
-      <w:tr>
+              <w:t>The system saves this to the database
+</w:t>
+            </w:r>
+          </w:p>
+        </w:tc>
+      </w:tr>
+      <w:tr>
+        <w:tblPrEx>
+          <w:tblW w:w="0" w:type="auto"/>
+          <w:tblLook w:val="04A0"/>
+        </w:tblPrEx>
         <w:tc>
           <w:tcPr>
             <w:tcW w:w="988" w:type="dxa"/>
@@ -1388,7 +1522,7 @@
           </w:tcPr>
           <w:p>
             <w:r>
-              <w:t>System display</w:t>
+              <w:t>The system display</w:t>
             </w:r>
             <w:r>
               <w:t>s</w:t>
@@ -1456,7 +1590,7 @@
       <w:tblPr>
         <w:tblStyle w:val="TableGrid"/>
         <w:tblW w:w="0" w:type="auto"/>
-        <w:tblLook w:val="04A0" w:firstRow="1" w:lastRow="0" w:firstColumn="1" w:lastColumn="0" w:noHBand="0" w:noVBand="1"/>
+        <w:tblLook w:val="04A0"/>
       </w:tblPr>
       <w:tblGrid>
         <w:gridCol w:w="988"/>
@@ -1464,6 +1598,10 @@
         <w:gridCol w:w="4053"/>
       </w:tblGrid>
       <w:tr>
+        <w:tblPrEx>
+          <w:tblW w:w="0" w:type="auto"/>
+          <w:tblLook w:val="04A0"/>
+        </w:tblPrEx>
         <w:tc>
           <w:tcPr>
             <w:tcW w:w="988" w:type="dxa"/>
@@ -1529,6 +1667,10 @@
         </w:tc>
       </w:tr>
       <w:tr>
+        <w:tblPrEx>
+          <w:tblW w:w="0" w:type="auto"/>
+          <w:tblLook w:val="04A0"/>
+        </w:tblPrEx>
         <w:tc>
           <w:tcPr>
             <w:tcW w:w="988" w:type="dxa"/>
@@ -1554,16 +1696,24 @@
           <w:tcPr>
             <w:tcW w:w="3969" w:type="dxa"/>
           </w:tcPr>
-          <w:p/>
-        </w:tc>
-        <w:tc>
-          <w:tcPr>
-            <w:tcW w:w="4053" w:type="dxa"/>
-          </w:tcPr>
-          <w:p/>
-        </w:tc>
-      </w:tr>
-      <w:tr>
+          <w:p>
+            <w:r>
+              <w:t>Nurse clicks login</w:t>
+            </w:r>
+          </w:p>
+        </w:tc>
+        <w:tc>
+          <w:tcPr>
+            <w:tcW w:w="4053" w:type="dxa"/>
+          </w:tcPr>
+          <w:p/>
+        </w:tc>
+      </w:tr>
+      <w:tr>
+        <w:tblPrEx>
+          <w:tblW w:w="0" w:type="auto"/>
+          <w:tblLook w:val="04A0"/>
+        </w:tblPrEx>
         <w:tc>
           <w:tcPr>
             <w:tcW w:w="988" w:type="dxa"/>
@@ -1595,10 +1745,21 @@
           <w:tcPr>
             <w:tcW w:w="4053" w:type="dxa"/>
           </w:tcPr>
-          <w:p/>
-        </w:tc>
-      </w:tr>
-      <w:tr>
+          <w:p>
+            <w:r>
+              <w:t>The system</w:t>
+            </w:r>
+            <w:r>
+              <w:t xml:space="preserve"> prompts nurse for their username and password</w:t>
+            </w:r>
+          </w:p>
+        </w:tc>
+      </w:tr>
+      <w:tr>
+        <w:tblPrEx>
+          <w:tblW w:w="0" w:type="auto"/>
+          <w:tblLook w:val="04A0"/>
+        </w:tblPrEx>
         <w:tc>
           <w:tcPr>
             <w:tcW w:w="988" w:type="dxa"/>
@@ -1624,16 +1785,24 @@
           <w:tcPr>
             <w:tcW w:w="3969" w:type="dxa"/>
           </w:tcPr>
-          <w:p/>
-        </w:tc>
-        <w:tc>
-          <w:tcPr>
-            <w:tcW w:w="4053" w:type="dxa"/>
-          </w:tcPr>
-          <w:p/>
-        </w:tc>
-      </w:tr>
-      <w:tr>
+          <w:p>
+            <w:r>
+              <w:t>Nurse enters username and password</w:t>
+            </w:r>
+          </w:p>
+        </w:tc>
+        <w:tc>
+          <w:tcPr>
+            <w:tcW w:w="4053" w:type="dxa"/>
+          </w:tcPr>
+          <w:p/>
+        </w:tc>
+      </w:tr>
+      <w:tr>
+        <w:tblPrEx>
+          <w:tblW w:w="0" w:type="auto"/>
+          <w:tblLook w:val="04A0"/>
+        </w:tblPrEx>
         <w:tc>
           <w:tcPr>
             <w:tcW w:w="988" w:type="dxa"/>
@@ -1665,10 +1834,19 @@
           <w:tcPr>
             <w:tcW w:w="4053" w:type="dxa"/>
           </w:tcPr>
-          <w:p/>
-        </w:tc>
-      </w:tr>
-      <w:tr>
+          <w:p>
+            <w:r>
+              <w:t>The system verifies the nurse's username and password
+</w:t>
+            </w:r>
+          </w:p>
+        </w:tc>
+      </w:tr>
+      <w:tr>
+        <w:tblPrEx>
+          <w:tblW w:w="0" w:type="auto"/>
+          <w:tblLook w:val="04A0"/>
+        </w:tblPrEx>
         <w:tc>
           <w:tcPr>
             <w:tcW w:w="988" w:type="dxa"/>
@@ -1700,10 +1878,19 @@
           <w:tcPr>
             <w:tcW w:w="4053" w:type="dxa"/>
           </w:tcPr>
-          <w:p/>
-        </w:tc>
-      </w:tr>
-      <w:tr>
+          <w:p>
+            <w:r>
+              <w:t>The system responds with the home page
+</w:t>
+            </w:r>
+          </w:p>
+        </w:tc>
+      </w:tr>
+      <w:tr>
+        <w:tblPrEx>
+          <w:tblW w:w="0" w:type="auto"/>
+          <w:tblLook w:val="04A0"/>
+        </w:tblPrEx>
         <w:tc>
           <w:tcPr>
             <w:tcW w:w="988" w:type="dxa"/>
@@ -1729,16 +1916,27 @@
           <w:tcPr>
             <w:tcW w:w="3969" w:type="dxa"/>
           </w:tcPr>
-          <w:p/>
-        </w:tc>
-        <w:tc>
-          <w:tcPr>
-            <w:tcW w:w="4053" w:type="dxa"/>
-          </w:tcPr>
-          <w:p/>
-        </w:tc>
-      </w:tr>
-      <w:tr>
+          <w:p>
+            <w:r>
+              <w:t xml:space="preserve">Nurse selects </w:t>
+            </w:r>
+            <w:r>
+              <w:t>an appointment</w:t>
+            </w:r>
+          </w:p>
+        </w:tc>
+        <w:tc>
+          <w:tcPr>
+            <w:tcW w:w="4053" w:type="dxa"/>
+          </w:tcPr>
+          <w:p/>
+        </w:tc>
+      </w:tr>
+      <w:tr>
+        <w:tblPrEx>
+          <w:tblW w:w="0" w:type="auto"/>
+          <w:tblLook w:val="04A0"/>
+        </w:tblPrEx>
         <w:tc>
           <w:tcPr>
             <w:tcW w:w="988" w:type="dxa"/>
@@ -1770,10 +1968,19 @@
           <w:tcPr>
             <w:tcW w:w="4053" w:type="dxa"/>
           </w:tcPr>
-          <w:p/>
-        </w:tc>
-      </w:tr>
-      <w:tr>
+          <w:p>
+            <w:r>
+              <w:t>The system searches the database for logged in user's appointments
+</w:t>
+            </w:r>
+          </w:p>
+        </w:tc>
+      </w:tr>
+      <w:tr>
+        <w:tblPrEx>
+          <w:tblW w:w="0" w:type="auto"/>
+          <w:tblLook w:val="04A0"/>
+        </w:tblPrEx>
         <w:tc>
           <w:tcPr>
             <w:tcW w:w="988" w:type="dxa"/>
@@ -1805,10 +2012,19 @@
           <w:tcPr>
             <w:tcW w:w="4053" w:type="dxa"/>
           </w:tcPr>
-          <w:p/>
-        </w:tc>
-      </w:tr>
-      <w:tr>
+          <w:p>
+            <w:r>
+              <w:t>The system displays search results
+</w:t>
+            </w:r>
+          </w:p>
+        </w:tc>
+      </w:tr>
+      <w:tr>
+        <w:tblPrEx>
+          <w:tblW w:w="0" w:type="auto"/>
+          <w:tblLook w:val="04A0"/>
+        </w:tblPrEx>
         <w:tc>
           <w:tcPr>
             <w:tcW w:w="988" w:type="dxa"/>
@@ -1834,16 +2050,25 @@
           <w:tcPr>
             <w:tcW w:w="3969" w:type="dxa"/>
           </w:tcPr>
-          <w:p/>
-        </w:tc>
-        <w:tc>
-          <w:tcPr>
-            <w:tcW w:w="4053" w:type="dxa"/>
-          </w:tcPr>
-          <w:p/>
-        </w:tc>
-      </w:tr>
-      <w:tr>
+          <w:p>
+            <w:r>
+              <w:t>Nurse selects an appointment from the appointment page
+</w:t>
+            </w:r>
+          </w:p>
+        </w:tc>
+        <w:tc>
+          <w:tcPr>
+            <w:tcW w:w="4053" w:type="dxa"/>
+          </w:tcPr>
+          <w:p/>
+        </w:tc>
+      </w:tr>
+      <w:tr>
+        <w:tblPrEx>
+          <w:tblW w:w="0" w:type="auto"/>
+          <w:tblLook w:val="04A0"/>
+        </w:tblPrEx>
         <w:tc>
           <w:tcPr>
             <w:tcW w:w="988" w:type="dxa"/>
@@ -1875,10 +2100,18 @@
           <w:tcPr>
             <w:tcW w:w="4053" w:type="dxa"/>
           </w:tcPr>
-          <w:p/>
-        </w:tc>
-      </w:tr>
-      <w:tr>
+          <w:p>
+            <w:r>
+              <w:t>System searches database for selected appointment</w:t>
+            </w:r>
+          </w:p>
+        </w:tc>
+      </w:tr>
+      <w:tr>
+        <w:tblPrEx>
+          <w:tblW w:w="0" w:type="auto"/>
+          <w:tblLook w:val="04A0"/>
+        </w:tblPrEx>
         <w:tc>
           <w:tcPr>
             <w:tcW w:w="988" w:type="dxa"/>
@@ -1910,217 +2143,12 @@
           <w:tcPr>
             <w:tcW w:w="4053" w:type="dxa"/>
           </w:tcPr>
-          <w:p/>
-        </w:tc>
-      </w:tr>
-      <w:tr>
-        <w:tc>
-          <w:tcPr>
-            <w:tcW w:w="988" w:type="dxa"/>
-          </w:tcPr>
-          <w:p>
-            <w:pPr>
-              <w:jc w:val="center"/>
-              <w:rPr>
-                <w:b/>
-                <w:bCs/>
-              </w:rPr>
-            </w:pPr>
-            <w:r>
-              <w:rPr>
-                <w:b/>
-                <w:bCs/>
-              </w:rPr>
-              <w:t>12</w:t>
-            </w:r>
-          </w:p>
-        </w:tc>
-        <w:tc>
-          <w:tcPr>
-            <w:tcW w:w="3969" w:type="dxa"/>
-          </w:tcPr>
-          <w:p/>
-        </w:tc>
-        <w:tc>
-          <w:tcPr>
-            <w:tcW w:w="4053" w:type="dxa"/>
-          </w:tcPr>
-          <w:p/>
-        </w:tc>
-      </w:tr>
-      <w:tr>
-        <w:tc>
-          <w:tcPr>
-            <w:tcW w:w="988" w:type="dxa"/>
-          </w:tcPr>
-          <w:p>
-            <w:pPr>
-              <w:jc w:val="center"/>
-              <w:rPr>
-                <w:b/>
-                <w:bCs/>
-              </w:rPr>
-            </w:pPr>
-            <w:r>
-              <w:rPr>
-                <w:b/>
-                <w:bCs/>
-              </w:rPr>
-              <w:t>13</w:t>
-            </w:r>
-          </w:p>
-        </w:tc>
-        <w:tc>
-          <w:tcPr>
-            <w:tcW w:w="3969" w:type="dxa"/>
-          </w:tcPr>
-          <w:p/>
-        </w:tc>
-        <w:tc>
-          <w:tcPr>
-            <w:tcW w:w="4053" w:type="dxa"/>
-          </w:tcPr>
-          <w:p/>
-        </w:tc>
-      </w:tr>
-      <w:tr>
-        <w:tc>
-          <w:tcPr>
-            <w:tcW w:w="988" w:type="dxa"/>
-          </w:tcPr>
-          <w:p>
-            <w:pPr>
-              <w:jc w:val="center"/>
-              <w:rPr>
-                <w:b/>
-                <w:bCs/>
-              </w:rPr>
-            </w:pPr>
-            <w:r>
-              <w:rPr>
-                <w:b/>
-                <w:bCs/>
-              </w:rPr>
-              <w:t>14</w:t>
-            </w:r>
-          </w:p>
-        </w:tc>
-        <w:tc>
-          <w:tcPr>
-            <w:tcW w:w="3969" w:type="dxa"/>
-          </w:tcPr>
-          <w:p/>
-        </w:tc>
-        <w:tc>
-          <w:tcPr>
-            <w:tcW w:w="4053" w:type="dxa"/>
-          </w:tcPr>
-          <w:p/>
-        </w:tc>
-      </w:tr>
-      <w:tr>
-        <w:tc>
-          <w:tcPr>
-            <w:tcW w:w="988" w:type="dxa"/>
-          </w:tcPr>
-          <w:p>
-            <w:pPr>
-              <w:jc w:val="center"/>
-              <w:rPr>
-                <w:b/>
-                <w:bCs/>
-              </w:rPr>
-            </w:pPr>
-            <w:r>
-              <w:rPr>
-                <w:b/>
-                <w:bCs/>
-              </w:rPr>
-              <w:t>15</w:t>
-            </w:r>
-          </w:p>
-        </w:tc>
-        <w:tc>
-          <w:tcPr>
-            <w:tcW w:w="3969" w:type="dxa"/>
-          </w:tcPr>
-          <w:p/>
-        </w:tc>
-        <w:tc>
-          <w:tcPr>
-            <w:tcW w:w="4053" w:type="dxa"/>
-          </w:tcPr>
-          <w:p/>
-        </w:tc>
-      </w:tr>
-      <w:tr>
-        <w:tc>
-          <w:tcPr>
-            <w:tcW w:w="988" w:type="dxa"/>
-          </w:tcPr>
-          <w:p>
-            <w:pPr>
-              <w:jc w:val="center"/>
-              <w:rPr>
-                <w:b/>
-                <w:bCs/>
-              </w:rPr>
-            </w:pPr>
-            <w:r>
-              <w:rPr>
-                <w:b/>
-                <w:bCs/>
-              </w:rPr>
-              <w:t>16</w:t>
-            </w:r>
-          </w:p>
-        </w:tc>
-        <w:tc>
-          <w:tcPr>
-            <w:tcW w:w="3969" w:type="dxa"/>
-          </w:tcPr>
-          <w:p/>
-        </w:tc>
-        <w:tc>
-          <w:tcPr>
-            <w:tcW w:w="4053" w:type="dxa"/>
-          </w:tcPr>
-          <w:p/>
-        </w:tc>
-      </w:tr>
-      <w:tr>
-        <w:tc>
-          <w:tcPr>
-            <w:tcW w:w="988" w:type="dxa"/>
-          </w:tcPr>
-          <w:p>
-            <w:pPr>
-              <w:jc w:val="center"/>
-              <w:rPr>
-                <w:b/>
-                <w:bCs/>
-              </w:rPr>
-            </w:pPr>
-            <w:r>
-              <w:rPr>
-                <w:b/>
-                <w:bCs/>
-              </w:rPr>
-              <w:t>17</w:t>
-            </w:r>
-          </w:p>
-        </w:tc>
-        <w:tc>
-          <w:tcPr>
-            <w:tcW w:w="3969" w:type="dxa"/>
-          </w:tcPr>
-          <w:p/>
-        </w:tc>
-        <w:tc>
-          <w:tcPr>
-            <w:tcW w:w="4053" w:type="dxa"/>
-          </w:tcPr>
-          <w:p/>
+          <w:p>
+            <w:r>
+              <w:t>The system displays the details of the selected appointment
+</w:t>
+            </w:r>
+          </w:p>
         </w:tc>
       </w:tr>
     </w:tbl>
@@ -2131,8 +2159,6 @@
           <w:bCs/>
         </w:rPr>
       </w:pPr>
-      <w:bookmarkStart w:id="0" w:name="_GoBack"/>
-      <w:bookmarkEnd w:id="0"/>
     </w:p>
     <w:p>
       <w:pPr>
@@ -2154,14 +2180,14 @@
           <w:b/>
           <w:bCs/>
         </w:rPr>
-        <w:t>Update/Delete</w:t>
+        <w:t>Update</w:t>
       </w:r>
       <w:r>
         <w:rPr>
           <w:b/>
           <w:bCs/>
         </w:rPr>
-        <w:t xml:space="preserve"> Record</w:t>
+        <w:t>/ Delete Appointments</w:t>
       </w:r>
     </w:p>
     <w:p>
@@ -2176,7 +2202,7 @@
       <w:tblPr>
         <w:tblStyle w:val="TableGrid"/>
         <w:tblW w:w="0" w:type="auto"/>
-        <w:tblLook w:val="04A0" w:firstRow="1" w:lastRow="0" w:firstColumn="1" w:lastColumn="0" w:noHBand="0" w:noVBand="1"/>
+        <w:tblLook w:val="04A0"/>
       </w:tblPr>
       <w:tblGrid>
         <w:gridCol w:w="988"/>
@@ -2184,6 +2210,10 @@
         <w:gridCol w:w="4053"/>
       </w:tblGrid>
       <w:tr>
+        <w:tblPrEx>
+          <w:tblW w:w="0" w:type="auto"/>
+          <w:tblLook w:val="04A0"/>
+        </w:tblPrEx>
         <w:tc>
           <w:tcPr>
             <w:tcW w:w="988" w:type="dxa"/>
@@ -2249,6 +2279,10 @@
         </w:tc>
       </w:tr>
       <w:tr>
+        <w:tblPrEx>
+          <w:tblW w:w="0" w:type="auto"/>
+          <w:tblLook w:val="04A0"/>
+        </w:tblPrEx>
         <w:tc>
           <w:tcPr>
             <w:tcW w:w="988" w:type="dxa"/>
@@ -2274,16 +2308,24 @@
           <w:tcPr>
             <w:tcW w:w="3969" w:type="dxa"/>
           </w:tcPr>
-          <w:p/>
-        </w:tc>
-        <w:tc>
-          <w:tcPr>
-            <w:tcW w:w="4053" w:type="dxa"/>
-          </w:tcPr>
-          <w:p/>
-        </w:tc>
-      </w:tr>
-      <w:tr>
+          <w:p>
+            <w:r>
+              <w:t>Nurse clicks login</w:t>
+            </w:r>
+          </w:p>
+        </w:tc>
+        <w:tc>
+          <w:tcPr>
+            <w:tcW w:w="4053" w:type="dxa"/>
+          </w:tcPr>
+          <w:p/>
+        </w:tc>
+      </w:tr>
+      <w:tr>
+        <w:tblPrEx>
+          <w:tblW w:w="0" w:type="auto"/>
+          <w:tblLook w:val="04A0"/>
+        </w:tblPrEx>
         <w:tc>
           <w:tcPr>
             <w:tcW w:w="988" w:type="dxa"/>
@@ -2315,10 +2357,21 @@
           <w:tcPr>
             <w:tcW w:w="4053" w:type="dxa"/>
           </w:tcPr>
-          <w:p/>
-        </w:tc>
-      </w:tr>
-      <w:tr>
+          <w:p>
+            <w:r>
+              <w:t>The system</w:t>
+            </w:r>
+            <w:r>
+              <w:t xml:space="preserve"> prompts nurse for their username and password</w:t>
+            </w:r>
+          </w:p>
+        </w:tc>
+      </w:tr>
+      <w:tr>
+        <w:tblPrEx>
+          <w:tblW w:w="0" w:type="auto"/>
+          <w:tblLook w:val="04A0"/>
+        </w:tblPrEx>
         <w:tc>
           <w:tcPr>
             <w:tcW w:w="988" w:type="dxa"/>
@@ -2344,16 +2397,24 @@
           <w:tcPr>
             <w:tcW w:w="3969" w:type="dxa"/>
           </w:tcPr>
-          <w:p/>
-        </w:tc>
-        <w:tc>
-          <w:tcPr>
-            <w:tcW w:w="4053" w:type="dxa"/>
-          </w:tcPr>
-          <w:p/>
-        </w:tc>
-      </w:tr>
-      <w:tr>
+          <w:p>
+            <w:r>
+              <w:t>Nurse enters username and password</w:t>
+            </w:r>
+          </w:p>
+        </w:tc>
+        <w:tc>
+          <w:tcPr>
+            <w:tcW w:w="4053" w:type="dxa"/>
+          </w:tcPr>
+          <w:p/>
+        </w:tc>
+      </w:tr>
+      <w:tr>
+        <w:tblPrEx>
+          <w:tblW w:w="0" w:type="auto"/>
+          <w:tblLook w:val="04A0"/>
+        </w:tblPrEx>
         <w:tc>
           <w:tcPr>
             <w:tcW w:w="988" w:type="dxa"/>
@@ -2385,10 +2446,19 @@
           <w:tcPr>
             <w:tcW w:w="4053" w:type="dxa"/>
           </w:tcPr>
-          <w:p/>
-        </w:tc>
-      </w:tr>
-      <w:tr>
+          <w:p>
+            <w:r>
+              <w:t>The system verifies the nurse's username and password
+</w:t>
+            </w:r>
+          </w:p>
+        </w:tc>
+      </w:tr>
+      <w:tr>
+        <w:tblPrEx>
+          <w:tblW w:w="0" w:type="auto"/>
+          <w:tblLook w:val="04A0"/>
+        </w:tblPrEx>
         <w:tc>
           <w:tcPr>
             <w:tcW w:w="988" w:type="dxa"/>
@@ -2420,10 +2490,19 @@
           <w:tcPr>
             <w:tcW w:w="4053" w:type="dxa"/>
           </w:tcPr>
-          <w:p/>
-        </w:tc>
-      </w:tr>
-      <w:tr>
+          <w:p>
+            <w:r>
+              <w:t>The system responds with the home page
+</w:t>
+            </w:r>
+          </w:p>
+        </w:tc>
+      </w:tr>
+      <w:tr>
+        <w:tblPrEx>
+          <w:tblW w:w="0" w:type="auto"/>
+          <w:tblLook w:val="04A0"/>
+        </w:tblPrEx>
         <w:tc>
           <w:tcPr>
             <w:tcW w:w="988" w:type="dxa"/>
@@ -2449,16 +2528,67 @@
           <w:tcPr>
             <w:tcW w:w="3969" w:type="dxa"/>
           </w:tcPr>
-          <w:p/>
-        </w:tc>
-        <w:tc>
-          <w:tcPr>
-            <w:tcW w:w="4053" w:type="dxa"/>
-          </w:tcPr>
-          <w:p/>
-        </w:tc>
-      </w:tr>
-      <w:tr>
+          <w:p>
+            <w:r>
+              <w:t xml:space="preserve">Nurse selects the </w:t>
+            </w:r>
+            <w:r>
+              <w:t>appointment</w:t>
+            </w:r>
+            <w:r>
+              <w:t xml:space="preserve"> page</w:t>
+            </w:r>
+          </w:p>
+        </w:tc>
+        <w:tc>
+          <w:tcPr>
+            <w:tcW w:w="4053" w:type="dxa"/>
+          </w:tcPr>
+          <w:p/>
+        </w:tc>
+      </w:tr>
+      <w:tr>
+        <w:tblPrEx>
+          <w:tblW w:w="0" w:type="auto"/>
+          <w:tblLook w:val="04A0"/>
+        </w:tblPrEx>
+        <w:tc>
+          <w:tcPr>
+            <w:tcW w:w="988" w:type="dxa"/>
+          </w:tcPr>
+          <w:p>
+            <w:pPr>
+              <w:jc w:val="center"/>
+              <w:rPr>
+                <w:b/>
+                <w:bCs/>
+              </w:rPr>
+            </w:pPr>
+          </w:p>
+        </w:tc>
+        <w:tc>
+          <w:tcPr>
+            <w:tcW w:w="3969" w:type="dxa"/>
+          </w:tcPr>
+          <w:p/>
+        </w:tc>
+        <w:tc>
+          <w:tcPr>
+            <w:tcW w:w="4053" w:type="dxa"/>
+          </w:tcPr>
+          <w:p>
+            <w:r>
+              <w:t>The system searches the database for logged in user's appointments
+</w:t>
+            </w:r>
+          </w:p>
+        </w:tc>
+      </w:tr>
+      <w:tr>
+        <w:tblPrEx>
+          <w:tblW w:w="0" w:type="auto"/>
+          <w:tblLook w:val="04A0"/>
+        </w:tblPrEx>
         <w:tc>
           <w:tcPr>
             <w:tcW w:w="988" w:type="dxa"/>
@@ -2490,10 +2620,21 @@
           <w:tcPr>
             <w:tcW w:w="4053" w:type="dxa"/>
           </w:tcPr>
-          <w:p/>
-        </w:tc>
-      </w:tr>
-      <w:tr>
+          <w:p>
+            <w:r>
+              <w:t xml:space="preserve">The system </w:t>
+            </w:r>
+            <w:r>
+              <w:t>displays the search results</w:t>
+            </w:r>
+          </w:p>
+        </w:tc>
+      </w:tr>
+      <w:tr>
+        <w:tblPrEx>
+          <w:tblW w:w="0" w:type="auto"/>
+          <w:tblLook w:val="04A0"/>
+        </w:tblPrEx>
         <w:tc>
           <w:tcPr>
             <w:tcW w:w="988" w:type="dxa"/>
@@ -2519,16 +2660,30 @@
           <w:tcPr>
             <w:tcW w:w="3969" w:type="dxa"/>
           </w:tcPr>
-          <w:p/>
-        </w:tc>
-        <w:tc>
-          <w:tcPr>
-            <w:tcW w:w="4053" w:type="dxa"/>
-          </w:tcPr>
-          <w:p/>
-        </w:tc>
-      </w:tr>
-      <w:tr>
+          <w:p>
+            <w:r>
+              <w:t xml:space="preserve">Nurse inputs </w:t>
+            </w:r>
+            <w:r>
+              <w:t>appointment</w:t>
+            </w:r>
+            <w:r>
+              <w:t xml:space="preserve"> details</w:t>
+            </w:r>
+          </w:p>
+        </w:tc>
+        <w:tc>
+          <w:tcPr>
+            <w:tcW w:w="4053" w:type="dxa"/>
+          </w:tcPr>
+          <w:p/>
+        </w:tc>
+      </w:tr>
+      <w:tr>
+        <w:tblPrEx>
+          <w:tblW w:w="0" w:type="auto"/>
+          <w:tblLook w:val="04A0"/>
+        </w:tblPrEx>
         <w:tc>
           <w:tcPr>
             <w:tcW w:w="988" w:type="dxa"/>
@@ -2560,10 +2715,24 @@
           <w:tcPr>
             <w:tcW w:w="4053" w:type="dxa"/>
           </w:tcPr>
-          <w:p/>
-        </w:tc>
-      </w:tr>
-      <w:tr>
+          <w:p>
+            <w:r>
+              <w:t xml:space="preserve">System searches database for </w:t>
+            </w:r>
+            <w:r>
+              <w:t>appointments</w:t>
+            </w:r>
+            <w:r>
+              <w:t xml:space="preserve"> with matching details</w:t>
+            </w:r>
+          </w:p>
+        </w:tc>
+      </w:tr>
+      <w:tr>
+        <w:tblPrEx>
+          <w:tblW w:w="0" w:type="auto"/>
+          <w:tblLook w:val="04A0"/>
+        </w:tblPrEx>
         <w:tc>
           <w:tcPr>
             <w:tcW w:w="988" w:type="dxa"/>
@@ -2595,10 +2764,19 @@
           <w:tcPr>
             <w:tcW w:w="4053" w:type="dxa"/>
           </w:tcPr>
-          <w:p/>
-        </w:tc>
-      </w:tr>
-      <w:tr>
+          <w:p>
+            <w:r>
+              <w:t>The system displays search results
+</w:t>
+            </w:r>
+          </w:p>
+        </w:tc>
+      </w:tr>
+      <w:tr>
+        <w:tblPrEx>
+          <w:tblW w:w="0" w:type="auto"/>
+          <w:tblLook w:val="04A0"/>
+        </w:tblPrEx>
         <w:tc>
           <w:tcPr>
             <w:tcW w:w="988" w:type="dxa"/>
@@ -2624,16 +2802,27 @@
           <w:tcPr>
             <w:tcW w:w="3969" w:type="dxa"/>
           </w:tcPr>
-          <w:p/>
-        </w:tc>
-        <w:tc>
-          <w:tcPr>
-            <w:tcW w:w="4053" w:type="dxa"/>
-          </w:tcPr>
-          <w:p/>
-        </w:tc>
-      </w:tr>
-      <w:tr>
+          <w:p>
+            <w:r>
+              <w:t>Nurse selects a</w:t>
+            </w:r>
+            <w:r>
+              <w:t>n appointment</w:t>
+            </w:r>
+          </w:p>
+        </w:tc>
+        <w:tc>
+          <w:tcPr>
+            <w:tcW w:w="4053" w:type="dxa"/>
+          </w:tcPr>
+          <w:p/>
+        </w:tc>
+      </w:tr>
+      <w:tr>
+        <w:tblPrEx>
+          <w:tblW w:w="0" w:type="auto"/>
+          <w:tblLook w:val="04A0"/>
+        </w:tblPrEx>
         <w:tc>
           <w:tcPr>
             <w:tcW w:w="988" w:type="dxa"/>
@@ -2665,10 +2854,21 @@
           <w:tcPr>
             <w:tcW w:w="4053" w:type="dxa"/>
           </w:tcPr>
-          <w:p/>
-        </w:tc>
-      </w:tr>
-      <w:tr>
+          <w:p>
+            <w:r>
+              <w:t xml:space="preserve">System display the editable version of the selected </w:t>
+            </w:r>
+            <w:r>
+              <w:t>appointment</w:t>
+            </w:r>
+          </w:p>
+        </w:tc>
+      </w:tr>
+      <w:tr>
+        <w:tblPrEx>
+          <w:tblW w:w="0" w:type="auto"/>
+          <w:tblLook w:val="04A0"/>
+        </w:tblPrEx>
         <w:tc>
           <w:tcPr>
             <w:tcW w:w="988" w:type="dxa"/>
@@ -2694,16 +2894,24 @@
           <w:tcPr>
             <w:tcW w:w="3969" w:type="dxa"/>
           </w:tcPr>
-          <w:p/>
-        </w:tc>
-        <w:tc>
-          <w:tcPr>
-            <w:tcW w:w="4053" w:type="dxa"/>
-          </w:tcPr>
-          <w:p/>
-        </w:tc>
-      </w:tr>
-      <w:tr>
+          <w:p>
+            <w:r>
+              <w:t>Nurse updates details</w:t>
+            </w:r>
+          </w:p>
+        </w:tc>
+        <w:tc>
+          <w:tcPr>
+            <w:tcW w:w="4053" w:type="dxa"/>
+          </w:tcPr>
+          <w:p/>
+        </w:tc>
+      </w:tr>
+      <w:tr>
+        <w:tblPrEx>
+          <w:tblW w:w="0" w:type="auto"/>
+          <w:tblLook w:val="04A0"/>
+        </w:tblPrEx>
         <w:tc>
           <w:tcPr>
             <w:tcW w:w="988" w:type="dxa"/>
@@ -2729,16 +2937,24 @@
           <w:tcPr>
             <w:tcW w:w="3969" w:type="dxa"/>
           </w:tcPr>
-          <w:p/>
-        </w:tc>
-        <w:tc>
-          <w:tcPr>
-            <w:tcW w:w="4053" w:type="dxa"/>
-          </w:tcPr>
-          <w:p/>
-        </w:tc>
-      </w:tr>
-      <w:tr>
+          <w:p>
+            <w:r>
+              <w:t>Nurse clicks save</w:t>
+            </w:r>
+          </w:p>
+        </w:tc>
+        <w:tc>
+          <w:tcPr>
+            <w:tcW w:w="4053" w:type="dxa"/>
+          </w:tcPr>
+          <w:p/>
+        </w:tc>
+      </w:tr>
+      <w:tr>
+        <w:tblPrEx>
+          <w:tblW w:w="0" w:type="auto"/>
+          <w:tblLook w:val="04A0"/>
+        </w:tblPrEx>
         <w:tc>
           <w:tcPr>
             <w:tcW w:w="988" w:type="dxa"/>
@@ -2770,10 +2986,19 @@
           <w:tcPr>
             <w:tcW w:w="4053" w:type="dxa"/>
           </w:tcPr>
-          <w:p/>
-        </w:tc>
-      </w:tr>
-      <w:tr>
+          <w:p>
+            <w:r>
+              <w:t>The system verifies input by the user
+</w:t>
+            </w:r>
+          </w:p>
+        </w:tc>
+      </w:tr>
+      <w:tr>
+        <w:tblPrEx>
+          <w:tblW w:w="0" w:type="auto"/>
+          <w:tblLook w:val="04A0"/>
+        </w:tblPrEx>
         <w:tc>
           <w:tcPr>
             <w:tcW w:w="988" w:type="dxa"/>
@@ -2805,28 +3030,36 @@
           <w:tcPr>
             <w:tcW w:w="4053" w:type="dxa"/>
           </w:tcPr>
-          <w:p/>
-        </w:tc>
-      </w:tr>
-      <w:tr>
-        <w:tc>
-          <w:tcPr>
-            <w:tcW w:w="988" w:type="dxa"/>
-          </w:tcPr>
-          <w:p>
-            <w:pPr>
-              <w:jc w:val="center"/>
-              <w:rPr>
-                <w:b/>
-                <w:bCs/>
-              </w:rPr>
-            </w:pPr>
-            <w:r>
-              <w:rPr>
-                <w:b/>
-                <w:bCs/>
-              </w:rPr>
-              <w:lastRenderedPageBreak/>
+          <w:p>
+            <w:r>
+              <w:t>The system saves this to the database
+</w:t>
+            </w:r>
+          </w:p>
+        </w:tc>
+      </w:tr>
+      <w:tr>
+        <w:tblPrEx>
+          <w:tblW w:w="0" w:type="auto"/>
+          <w:tblLook w:val="04A0"/>
+        </w:tblPrEx>
+        <w:tc>
+          <w:tcPr>
+            <w:tcW w:w="988" w:type="dxa"/>
+          </w:tcPr>
+          <w:p>
+            <w:pPr>
+              <w:jc w:val="center"/>
+              <w:rPr>
+                <w:b/>
+                <w:bCs/>
+              </w:rPr>
+            </w:pPr>
+            <w:r>
+              <w:rPr>
+                <w:b/>
+                <w:bCs/>
+              </w:rPr>
               <w:t>17</w:t>
             </w:r>
           </w:p>
@@ -2841,7 +3074,14 @@
           <w:tcPr>
             <w:tcW w:w="4053" w:type="dxa"/>
           </w:tcPr>
-          <w:p/>
+          <w:p>
+            <w:r>
+              <w:t xml:space="preserve">The system displays the updated </w:t>
+            </w:r>
+            <w:r>
+              <w:t>appointment</w:t>
+            </w:r>
+          </w:p>
         </w:tc>
       </w:tr>
     </w:tbl>
@@ -2852,6 +3092,1023 @@
           <w:bCs/>
         </w:rPr>
       </w:pPr>
+    </w:p>
+    <w:p>
+      <w:pPr>
+        <w:rPr>
+          <w:b/>
+          <w:bCs/>
+        </w:rPr>
+      </w:pPr>
+    </w:p>
+    <w:p>
+      <w:pPr>
+        <w:rPr>
+          <w:b/>
+          <w:bCs/>
+        </w:rPr>
+      </w:pPr>
+      <w:r>
+        <w:rPr>
+          <w:b/>
+          <w:bCs/>
+        </w:rPr>
+        <w:t>Create</w:t>
+      </w:r>
+      <w:r>
+        <w:rPr>
+          <w:b/>
+          <w:bCs/>
+        </w:rPr>
+        <w:t xml:space="preserve"> Appointment</w:t>
+      </w:r>
+    </w:p>
+    <w:p>
+      <w:pPr>
+        <w:rPr>
+          <w:b/>
+          <w:bCs/>
+        </w:rPr>
+      </w:pPr>
+    </w:p>
+    <w:tbl>
+      <w:tblPr>
+        <w:tblStyle w:val="TableGrid"/>
+        <w:tblW w:w="0" w:type="auto"/>
+        <w:tblLook w:val="04A0"/>
+      </w:tblPr>
+      <w:tblGrid>
+        <w:gridCol w:w="988"/>
+        <w:gridCol w:w="3969"/>
+        <w:gridCol w:w="4053"/>
+      </w:tblGrid>
+      <w:tr>
+        <w:tblPrEx>
+          <w:tblW w:w="0" w:type="auto"/>
+          <w:tblLook w:val="04A0"/>
+        </w:tblPrEx>
+        <w:tc>
+          <w:tcPr>
+            <w:tcW w:w="988" w:type="dxa"/>
+          </w:tcPr>
+          <w:p>
+            <w:pPr>
+              <w:jc w:val="center"/>
+              <w:rPr>
+                <w:b/>
+                <w:bCs/>
+              </w:rPr>
+            </w:pPr>
+            <w:r>
+              <w:rPr>
+                <w:b/>
+                <w:bCs/>
+              </w:rPr>
+              <w:t>Step</w:t>
+            </w:r>
+          </w:p>
+        </w:tc>
+        <w:tc>
+          <w:tcPr>
+            <w:tcW w:w="3969" w:type="dxa"/>
+          </w:tcPr>
+          <w:p>
+            <w:pPr>
+              <w:jc w:val="center"/>
+              <w:rPr>
+                <w:b/>
+                <w:bCs/>
+              </w:rPr>
+            </w:pPr>
+            <w:r>
+              <w:rPr>
+                <w:b/>
+                <w:bCs/>
+              </w:rPr>
+              <w:t>Actor Action</w:t>
+            </w:r>
+          </w:p>
+        </w:tc>
+        <w:tc>
+          <w:tcPr>
+            <w:tcW w:w="4053" w:type="dxa"/>
+          </w:tcPr>
+          <w:p>
+            <w:pPr>
+              <w:jc w:val="center"/>
+              <w:rPr>
+                <w:b/>
+                <w:bCs/>
+              </w:rPr>
+            </w:pPr>
+            <w:r>
+              <w:rPr>
+                <w:b/>
+                <w:bCs/>
+              </w:rPr>
+              <w:t>System Response</w:t>
+            </w:r>
+          </w:p>
+        </w:tc>
+      </w:tr>
+      <w:tr>
+        <w:tblPrEx>
+          <w:tblW w:w="0" w:type="auto"/>
+          <w:tblLook w:val="04A0"/>
+        </w:tblPrEx>
+        <w:tc>
+          <w:tcPr>
+            <w:tcW w:w="988" w:type="dxa"/>
+          </w:tcPr>
+          <w:p>
+            <w:pPr>
+              <w:jc w:val="center"/>
+              <w:rPr>
+                <w:b/>
+                <w:bCs/>
+              </w:rPr>
+            </w:pPr>
+            <w:r>
+              <w:rPr>
+                <w:b/>
+                <w:bCs/>
+              </w:rPr>
+              <w:t>1</w:t>
+            </w:r>
+          </w:p>
+        </w:tc>
+        <w:tc>
+          <w:tcPr>
+            <w:tcW w:w="3969" w:type="dxa"/>
+          </w:tcPr>
+          <w:p>
+            <w:r>
+              <w:t>Nurse clicks login</w:t>
+            </w:r>
+          </w:p>
+        </w:tc>
+        <w:tc>
+          <w:tcPr>
+            <w:tcW w:w="4053" w:type="dxa"/>
+          </w:tcPr>
+          <w:p/>
+        </w:tc>
+      </w:tr>
+      <w:tr>
+        <w:tblPrEx>
+          <w:tblW w:w="0" w:type="auto"/>
+          <w:tblLook w:val="04A0"/>
+        </w:tblPrEx>
+        <w:tc>
+          <w:tcPr>
+            <w:tcW w:w="988" w:type="dxa"/>
+          </w:tcPr>
+          <w:p>
+            <w:pPr>
+              <w:jc w:val="center"/>
+              <w:rPr>
+                <w:b/>
+                <w:bCs/>
+              </w:rPr>
+            </w:pPr>
+            <w:r>
+              <w:rPr>
+                <w:b/>
+                <w:bCs/>
+              </w:rPr>
+              <w:t>2</w:t>
+            </w:r>
+          </w:p>
+        </w:tc>
+        <w:tc>
+          <w:tcPr>
+            <w:tcW w:w="3969" w:type="dxa"/>
+          </w:tcPr>
+          <w:p/>
+        </w:tc>
+        <w:tc>
+          <w:tcPr>
+            <w:tcW w:w="4053" w:type="dxa"/>
+          </w:tcPr>
+          <w:p>
+            <w:r>
+              <w:t>The system</w:t>
+            </w:r>
+            <w:r>
+              <w:t xml:space="preserve"> prompts nurse for their username and password</w:t>
+            </w:r>
+          </w:p>
+        </w:tc>
+      </w:tr>
+      <w:tr>
+        <w:tblPrEx>
+          <w:tblW w:w="0" w:type="auto"/>
+          <w:tblLook w:val="04A0"/>
+        </w:tblPrEx>
+        <w:tc>
+          <w:tcPr>
+            <w:tcW w:w="988" w:type="dxa"/>
+          </w:tcPr>
+          <w:p>
+            <w:pPr>
+              <w:jc w:val="center"/>
+              <w:rPr>
+                <w:b/>
+                <w:bCs/>
+              </w:rPr>
+            </w:pPr>
+            <w:r>
+              <w:rPr>
+                <w:b/>
+                <w:bCs/>
+              </w:rPr>
+              <w:t>3</w:t>
+            </w:r>
+          </w:p>
+        </w:tc>
+        <w:tc>
+          <w:tcPr>
+            <w:tcW w:w="3969" w:type="dxa"/>
+          </w:tcPr>
+          <w:p>
+            <w:r>
+              <w:t>Nurse enters username and password</w:t>
+            </w:r>
+          </w:p>
+        </w:tc>
+        <w:tc>
+          <w:tcPr>
+            <w:tcW w:w="4053" w:type="dxa"/>
+          </w:tcPr>
+          <w:p/>
+        </w:tc>
+      </w:tr>
+      <w:tr>
+        <w:tblPrEx>
+          <w:tblW w:w="0" w:type="auto"/>
+          <w:tblLook w:val="04A0"/>
+        </w:tblPrEx>
+        <w:tc>
+          <w:tcPr>
+            <w:tcW w:w="988" w:type="dxa"/>
+          </w:tcPr>
+          <w:p>
+            <w:pPr>
+              <w:jc w:val="center"/>
+              <w:rPr>
+                <w:b/>
+                <w:bCs/>
+              </w:rPr>
+            </w:pPr>
+            <w:r>
+              <w:rPr>
+                <w:b/>
+                <w:bCs/>
+              </w:rPr>
+              <w:t>4</w:t>
+            </w:r>
+          </w:p>
+        </w:tc>
+        <w:tc>
+          <w:tcPr>
+            <w:tcW w:w="3969" w:type="dxa"/>
+          </w:tcPr>
+          <w:p/>
+        </w:tc>
+        <w:tc>
+          <w:tcPr>
+            <w:tcW w:w="4053" w:type="dxa"/>
+          </w:tcPr>
+          <w:p>
+            <w:r>
+              <w:t>The system verifies the nurse's username and password
+</w:t>
+            </w:r>
+          </w:p>
+        </w:tc>
+      </w:tr>
+      <w:tr>
+        <w:tblPrEx>
+          <w:tblW w:w="0" w:type="auto"/>
+          <w:tblLook w:val="04A0"/>
+        </w:tblPrEx>
+        <w:tc>
+          <w:tcPr>
+            <w:tcW w:w="988" w:type="dxa"/>
+          </w:tcPr>
+          <w:p>
+            <w:pPr>
+              <w:jc w:val="center"/>
+              <w:rPr>
+                <w:b/>
+                <w:bCs/>
+              </w:rPr>
+            </w:pPr>
+            <w:r>
+              <w:rPr>
+                <w:b/>
+                <w:bCs/>
+              </w:rPr>
+              <w:t>5</w:t>
+            </w:r>
+          </w:p>
+        </w:tc>
+        <w:tc>
+          <w:tcPr>
+            <w:tcW w:w="3969" w:type="dxa"/>
+          </w:tcPr>
+          <w:p/>
+        </w:tc>
+        <w:tc>
+          <w:tcPr>
+            <w:tcW w:w="4053" w:type="dxa"/>
+          </w:tcPr>
+          <w:p>
+            <w:r>
+              <w:t>The system responds with the home page
+</w:t>
+            </w:r>
+          </w:p>
+        </w:tc>
+      </w:tr>
+      <w:tr>
+        <w:tblPrEx>
+          <w:tblW w:w="0" w:type="auto"/>
+          <w:tblLook w:val="04A0"/>
+        </w:tblPrEx>
+        <w:tc>
+          <w:tcPr>
+            <w:tcW w:w="988" w:type="dxa"/>
+          </w:tcPr>
+          <w:p>
+            <w:pPr>
+              <w:jc w:val="center"/>
+              <w:rPr>
+                <w:b/>
+                <w:bCs/>
+              </w:rPr>
+            </w:pPr>
+            <w:r>
+              <w:rPr>
+                <w:b/>
+                <w:bCs/>
+              </w:rPr>
+              <w:t>6</w:t>
+            </w:r>
+          </w:p>
+        </w:tc>
+        <w:tc>
+          <w:tcPr>
+            <w:tcW w:w="3969" w:type="dxa"/>
+          </w:tcPr>
+          <w:p>
+            <w:r>
+              <w:t>Nurse selects the appointment page</w:t>
+            </w:r>
+          </w:p>
+        </w:tc>
+        <w:tc>
+          <w:tcPr>
+            <w:tcW w:w="4053" w:type="dxa"/>
+          </w:tcPr>
+          <w:p/>
+        </w:tc>
+      </w:tr>
+      <w:tr>
+        <w:tblPrEx>
+          <w:tblW w:w="0" w:type="auto"/>
+          <w:tblLook w:val="04A0"/>
+        </w:tblPrEx>
+        <w:tc>
+          <w:tcPr>
+            <w:tcW w:w="988" w:type="dxa"/>
+          </w:tcPr>
+          <w:p>
+            <w:pPr>
+              <w:jc w:val="center"/>
+              <w:rPr>
+                <w:b/>
+                <w:bCs/>
+              </w:rPr>
+            </w:pPr>
+            <w:r>
+              <w:rPr>
+                <w:b/>
+                <w:bCs/>
+              </w:rPr>
+              <w:t>7</w:t>
+            </w:r>
+          </w:p>
+        </w:tc>
+        <w:tc>
+          <w:tcPr>
+            <w:tcW w:w="3969" w:type="dxa"/>
+          </w:tcPr>
+          <w:p/>
+        </w:tc>
+        <w:tc>
+          <w:tcPr>
+            <w:tcW w:w="4053" w:type="dxa"/>
+          </w:tcPr>
+          <w:p>
+            <w:r>
+              <w:t>The system searches the database for logged in user's appointments
+</w:t>
+            </w:r>
+          </w:p>
+        </w:tc>
+      </w:tr>
+      <w:tr>
+        <w:tblPrEx>
+          <w:tblW w:w="0" w:type="auto"/>
+          <w:tblLook w:val="04A0"/>
+        </w:tblPrEx>
+        <w:tc>
+          <w:tcPr>
+            <w:tcW w:w="988" w:type="dxa"/>
+          </w:tcPr>
+          <w:p>
+            <w:pPr>
+              <w:jc w:val="center"/>
+              <w:rPr>
+                <w:b/>
+                <w:bCs/>
+              </w:rPr>
+            </w:pPr>
+            <w:r>
+              <w:rPr>
+                <w:b/>
+                <w:bCs/>
+              </w:rPr>
+              <w:t>8</w:t>
+            </w:r>
+          </w:p>
+        </w:tc>
+        <w:tc>
+          <w:tcPr>
+            <w:tcW w:w="3969" w:type="dxa"/>
+          </w:tcPr>
+          <w:p/>
+        </w:tc>
+        <w:tc>
+          <w:tcPr>
+            <w:tcW w:w="4053" w:type="dxa"/>
+          </w:tcPr>
+          <w:p>
+            <w:r>
+              <w:t>The system displays the search results
+</w:t>
+            </w:r>
+          </w:p>
+        </w:tc>
+      </w:tr>
+      <w:tr>
+        <w:tblPrEx>
+          <w:tblW w:w="0" w:type="auto"/>
+          <w:tblLook w:val="04A0"/>
+        </w:tblPrEx>
+        <w:tc>
+          <w:tcPr>
+            <w:tcW w:w="988" w:type="dxa"/>
+          </w:tcPr>
+          <w:p>
+            <w:pPr>
+              <w:jc w:val="center"/>
+              <w:rPr>
+                <w:b/>
+                <w:bCs/>
+              </w:rPr>
+            </w:pPr>
+            <w:r>
+              <w:rPr>
+                <w:b/>
+                <w:bCs/>
+              </w:rPr>
+              <w:t>9</w:t>
+            </w:r>
+          </w:p>
+        </w:tc>
+        <w:tc>
+          <w:tcPr>
+            <w:tcW w:w="3969" w:type="dxa"/>
+          </w:tcPr>
+          <w:p>
+            <w:r>
+              <w:t xml:space="preserve">Nurse </w:t>
+            </w:r>
+            <w:r>
+              <w:t>clicks</w:t>
+            </w:r>
+            <w:r>
+              <w:t xml:space="preserve"> </w:t>
+            </w:r>
+            <w:r>
+              <w:t xml:space="preserve">create </w:t>
+            </w:r>
+            <w:r>
+              <w:t>an appointment
+</w:t>
+            </w:r>
+          </w:p>
+        </w:tc>
+        <w:tc>
+          <w:tcPr>
+            <w:tcW w:w="4053" w:type="dxa"/>
+          </w:tcPr>
+          <w:p/>
+        </w:tc>
+      </w:tr>
+      <w:tr>
+        <w:tblPrEx>
+          <w:tblW w:w="0" w:type="auto"/>
+          <w:tblLook w:val="04A0"/>
+        </w:tblPrEx>
+        <w:tc>
+          <w:tcPr>
+            <w:tcW w:w="988" w:type="dxa"/>
+          </w:tcPr>
+          <w:p>
+            <w:pPr>
+              <w:jc w:val="center"/>
+              <w:rPr>
+                <w:b/>
+                <w:bCs/>
+              </w:rPr>
+            </w:pPr>
+            <w:r>
+              <w:rPr>
+                <w:b/>
+                <w:bCs/>
+              </w:rPr>
+              <w:t>10</w:t>
+            </w:r>
+          </w:p>
+        </w:tc>
+        <w:tc>
+          <w:tcPr>
+            <w:tcW w:w="3969" w:type="dxa"/>
+          </w:tcPr>
+          <w:p/>
+        </w:tc>
+        <w:tc>
+          <w:tcPr>
+            <w:tcW w:w="4053" w:type="dxa"/>
+          </w:tcPr>
+          <w:p>
+            <w:r>
+              <w:t>The system searches the database for available appointments
+</w:t>
+            </w:r>
+          </w:p>
+        </w:tc>
+      </w:tr>
+      <w:tr>
+        <w:tblPrEx>
+          <w:tblW w:w="0" w:type="auto"/>
+          <w:tblLook w:val="04A0"/>
+        </w:tblPrEx>
+        <w:tc>
+          <w:tcPr>
+            <w:tcW w:w="988" w:type="dxa"/>
+          </w:tcPr>
+          <w:p>
+            <w:pPr>
+              <w:jc w:val="center"/>
+              <w:rPr>
+                <w:b/>
+                <w:bCs/>
+              </w:rPr>
+            </w:pPr>
+            <w:r>
+              <w:rPr>
+                <w:b/>
+                <w:bCs/>
+              </w:rPr>
+              <w:t>11</w:t>
+            </w:r>
+          </w:p>
+        </w:tc>
+        <w:tc>
+          <w:tcPr>
+            <w:tcW w:w="3969" w:type="dxa"/>
+          </w:tcPr>
+          <w:p/>
+        </w:tc>
+        <w:tc>
+          <w:tcPr>
+            <w:tcW w:w="4053" w:type="dxa"/>
+          </w:tcPr>
+          <w:p>
+            <w:r>
+              <w:t>The system displays search results
+</w:t>
+            </w:r>
+          </w:p>
+        </w:tc>
+      </w:tr>
+      <w:tr>
+        <w:tblPrEx>
+          <w:tblW w:w="0" w:type="auto"/>
+          <w:tblLook w:val="04A0"/>
+        </w:tblPrEx>
+        <w:tc>
+          <w:tcPr>
+            <w:tcW w:w="988" w:type="dxa"/>
+          </w:tcPr>
+          <w:p>
+            <w:pPr>
+              <w:jc w:val="center"/>
+              <w:rPr>
+                <w:b/>
+                <w:bCs/>
+              </w:rPr>
+            </w:pPr>
+            <w:r>
+              <w:rPr>
+                <w:b/>
+                <w:bCs/>
+              </w:rPr>
+              <w:t>12</w:t>
+            </w:r>
+          </w:p>
+        </w:tc>
+        <w:tc>
+          <w:tcPr>
+            <w:tcW w:w="3969" w:type="dxa"/>
+          </w:tcPr>
+          <w:p>
+            <w:r>
+              <w:t>Nurse selects an available appointment
+</w:t>
+            </w:r>
+          </w:p>
+        </w:tc>
+        <w:tc>
+          <w:tcPr>
+            <w:tcW w:w="4053" w:type="dxa"/>
+          </w:tcPr>
+          <w:p/>
+        </w:tc>
+      </w:tr>
+      <w:tr>
+        <w:tblPrEx>
+          <w:tblW w:w="0" w:type="auto"/>
+          <w:tblLook w:val="04A0"/>
+        </w:tblPrEx>
+        <w:tc>
+          <w:tcPr>
+            <w:tcW w:w="988" w:type="dxa"/>
+          </w:tcPr>
+          <w:p>
+            <w:pPr>
+              <w:jc w:val="center"/>
+              <w:rPr>
+                <w:b/>
+                <w:bCs/>
+              </w:rPr>
+            </w:pPr>
+            <w:r>
+              <w:rPr>
+                <w:b/>
+                <w:bCs/>
+              </w:rPr>
+              <w:t>13</w:t>
+            </w:r>
+          </w:p>
+        </w:tc>
+        <w:tc>
+          <w:tcPr>
+            <w:tcW w:w="3969" w:type="dxa"/>
+          </w:tcPr>
+          <w:p/>
+        </w:tc>
+        <w:tc>
+          <w:tcPr>
+            <w:tcW w:w="4053" w:type="dxa"/>
+          </w:tcPr>
+          <w:p>
+            <w:r>
+              <w:t>The system displays appointment creation page
+</w:t>
+            </w:r>
+          </w:p>
+        </w:tc>
+      </w:tr>
+      <w:tr>
+        <w:tblPrEx>
+          <w:tblW w:w="0" w:type="auto"/>
+          <w:tblLook w:val="04A0"/>
+        </w:tblPrEx>
+        <w:tc>
+          <w:tcPr>
+            <w:tcW w:w="988" w:type="dxa"/>
+          </w:tcPr>
+          <w:p>
+            <w:pPr>
+              <w:jc w:val="center"/>
+              <w:rPr>
+                <w:b/>
+                <w:bCs/>
+              </w:rPr>
+            </w:pPr>
+            <w:r>
+              <w:rPr>
+                <w:b/>
+                <w:bCs/>
+              </w:rPr>
+              <w:t>14</w:t>
+            </w:r>
+          </w:p>
+        </w:tc>
+        <w:tc>
+          <w:tcPr>
+            <w:tcW w:w="3969" w:type="dxa"/>
+          </w:tcPr>
+          <w:p>
+            <w:r>
+              <w:t>Nurse inputs appointment details</w:t>
+            </w:r>
+          </w:p>
+        </w:tc>
+        <w:tc>
+          <w:tcPr>
+            <w:tcW w:w="4053" w:type="dxa"/>
+          </w:tcPr>
+          <w:p/>
+        </w:tc>
+      </w:tr>
+      <w:tr>
+        <w:tblPrEx>
+          <w:tblW w:w="0" w:type="auto"/>
+          <w:tblLook w:val="04A0"/>
+        </w:tblPrEx>
+        <w:tc>
+          <w:tcPr>
+            <w:tcW w:w="988" w:type="dxa"/>
+          </w:tcPr>
+          <w:p>
+            <w:pPr>
+              <w:jc w:val="center"/>
+              <w:rPr>
+                <w:b/>
+                <w:bCs/>
+              </w:rPr>
+            </w:pPr>
+            <w:r>
+              <w:rPr>
+                <w:b/>
+                <w:bCs/>
+              </w:rPr>
+              <w:t>15</w:t>
+            </w:r>
+          </w:p>
+        </w:tc>
+        <w:tc>
+          <w:tcPr>
+            <w:tcW w:w="3969" w:type="dxa"/>
+          </w:tcPr>
+          <w:p>
+            <w:r>
+              <w:t>Nurse clicks save</w:t>
+            </w:r>
+          </w:p>
+        </w:tc>
+        <w:tc>
+          <w:tcPr>
+            <w:tcW w:w="4053" w:type="dxa"/>
+          </w:tcPr>
+          <w:p/>
+        </w:tc>
+      </w:tr>
+      <w:tr>
+        <w:tblPrEx>
+          <w:tblW w:w="0" w:type="auto"/>
+          <w:tblLook w:val="04A0"/>
+        </w:tblPrEx>
+        <w:tc>
+          <w:tcPr>
+            <w:tcW w:w="988" w:type="dxa"/>
+          </w:tcPr>
+          <w:p>
+            <w:pPr>
+              <w:jc w:val="center"/>
+              <w:rPr>
+                <w:b/>
+                <w:bCs/>
+              </w:rPr>
+            </w:pPr>
+            <w:r>
+              <w:rPr>
+                <w:b/>
+                <w:bCs/>
+              </w:rPr>
+              <w:t>16</w:t>
+            </w:r>
+          </w:p>
+        </w:tc>
+        <w:tc>
+          <w:tcPr>
+            <w:tcW w:w="3969" w:type="dxa"/>
+          </w:tcPr>
+          <w:p/>
+        </w:tc>
+        <w:tc>
+          <w:tcPr>
+            <w:tcW w:w="4053" w:type="dxa"/>
+          </w:tcPr>
+          <w:p>
+            <w:r>
+              <w:t>The system verifies input by the user
+</w:t>
+            </w:r>
+          </w:p>
+        </w:tc>
+      </w:tr>
+      <w:tr>
+        <w:tblPrEx>
+          <w:tblW w:w="0" w:type="auto"/>
+          <w:tblLook w:val="04A0"/>
+        </w:tblPrEx>
+        <w:tc>
+          <w:tcPr>
+            <w:tcW w:w="988" w:type="dxa"/>
+          </w:tcPr>
+          <w:p>
+            <w:pPr>
+              <w:jc w:val="center"/>
+              <w:rPr>
+                <w:b/>
+                <w:bCs/>
+              </w:rPr>
+            </w:pPr>
+            <w:r>
+              <w:rPr>
+                <w:b/>
+                <w:bCs/>
+              </w:rPr>
+              <w:t>17</w:t>
+            </w:r>
+          </w:p>
+        </w:tc>
+        <w:tc>
+          <w:tcPr>
+            <w:tcW w:w="3969" w:type="dxa"/>
+          </w:tcPr>
+          <w:p/>
+        </w:tc>
+        <w:tc>
+          <w:tcPr>
+            <w:tcW w:w="4053" w:type="dxa"/>
+          </w:tcPr>
+          <w:p>
+            <w:r>
+              <w:t>The system saves this to the database
+</w:t>
+            </w:r>
+          </w:p>
+        </w:tc>
+      </w:tr>
+      <w:tr>
+        <w:tblPrEx>
+          <w:tblW w:w="0" w:type="auto"/>
+          <w:tblLook w:val="04A0"/>
+        </w:tblPrEx>
+        <w:tc>
+          <w:tcPr>
+            <w:tcW w:w="988" w:type="dxa"/>
+          </w:tcPr>
+          <w:p>
+            <w:pPr>
+              <w:jc w:val="center"/>
+              <w:rPr>
+                <w:b/>
+                <w:bCs/>
+              </w:rPr>
+            </w:pPr>
+            <w:r>
+              <w:rPr>
+                <w:b/>
+                <w:bCs/>
+              </w:rPr>
+              <w:t>18</w:t>
+            </w:r>
+          </w:p>
+        </w:tc>
+        <w:tc>
+          <w:tcPr>
+            <w:tcW w:w="3969" w:type="dxa"/>
+          </w:tcPr>
+          <w:p/>
+        </w:tc>
+        <w:tc>
+          <w:tcPr>
+            <w:tcW w:w="4053" w:type="dxa"/>
+          </w:tcPr>
+          <w:p>
+            <w:r>
+              <w:t>The system displays the created appointment
+</w:t>
+            </w:r>
+          </w:p>
+        </w:tc>
+      </w:tr>
+      <w:tr>
+        <w:tblPrEx>
+          <w:tblW w:w="0" w:type="auto"/>
+          <w:tblLook w:val="04A0"/>
+        </w:tblPrEx>
+        <w:tc>
+          <w:tcPr>
+            <w:tcW w:w="988" w:type="dxa"/>
+          </w:tcPr>
+          <w:p>
+            <w:pPr>
+              <w:jc w:val="center"/>
+              <w:rPr>
+                <w:b/>
+                <w:bCs/>
+              </w:rPr>
+            </w:pPr>
+            <w:r>
+              <w:rPr>
+                <w:b/>
+                <w:bCs/>
+              </w:rPr>
+              <w:t>19</w:t>
+            </w:r>
+          </w:p>
+        </w:tc>
+        <w:tc>
+          <w:tcPr>
+            <w:tcW w:w="3969" w:type="dxa"/>
+          </w:tcPr>
+          <w:p>
+            <w:r>
+              <w:t>Nurse closes this page</w:t>
+            </w:r>
+          </w:p>
+        </w:tc>
+        <w:tc>
+          <w:tcPr>
+            <w:tcW w:w="4053" w:type="dxa"/>
+          </w:tcPr>
+          <w:p/>
+        </w:tc>
+      </w:tr>
+      <w:tr>
+        <w:tblPrEx>
+          <w:tblW w:w="0" w:type="auto"/>
+          <w:tblLook w:val="04A0"/>
+        </w:tblPrEx>
+        <w:tc>
+          <w:tcPr>
+            <w:tcW w:w="988" w:type="dxa"/>
+          </w:tcPr>
+          <w:p>
+            <w:pPr>
+              <w:jc w:val="center"/>
+              <w:rPr>
+                <w:b/>
+                <w:bCs/>
+              </w:rPr>
+            </w:pPr>
+            <w:r>
+              <w:rPr>
+                <w:b/>
+                <w:bCs/>
+              </w:rPr>
+              <w:t>20</w:t>
+            </w:r>
+          </w:p>
+        </w:tc>
+        <w:tc>
+          <w:tcPr>
+            <w:tcW w:w="3969" w:type="dxa"/>
+          </w:tcPr>
+          <w:p/>
+        </w:tc>
+        <w:tc>
+          <w:tcPr>
+            <w:tcW w:w="4053" w:type="dxa"/>
+          </w:tcPr>
+          <w:p>
+            <w:r>
+              <w:t>The system displays the appointment page
+</w:t>
+            </w:r>
+          </w:p>
+        </w:tc>
+      </w:tr>
+    </w:tbl>
+    <w:p>
+      <w:pPr>
+        <w:rPr>
+          <w:b/>
+          <w:bCs/>
+        </w:rPr>
+      </w:pPr>
+      <w:bookmarkStart w:id="0" w:name="_GoBack"/>
+      <w:bookmarkEnd w:id="0"/>
     </w:p>
     <w:sectPr>
       <w:pgSz w:w="11900" w:h="16840"/>
@@ -2864,7 +4121,7 @@
 </file>
 
 <file path=word/styles.xml><?xml version="1.0" encoding="utf-8"?>
-<w:styles xmlns:mc="http://schemas.openxmlformats.org/markup-compatibility/2006" xmlns:r="http://schemas.openxmlformats.org/officeDocument/2006/relationships" xmlns:w="http://schemas.openxmlformats.org/wordprocessingml/2006/main" xmlns:w14="http://schemas.microsoft.com/office/word/2010/wordml" xmlns:w15="http://schemas.microsoft.com/office/word/2012/wordml" xmlns:w16cid="http://schemas.microsoft.com/office/word/2016/wordml/cid" xmlns:w16se="http://schemas.microsoft.com/office/word/2015/wordml/symex" mc:Ignorable="w14 w15 w16se w16cid">
+<w:styles xmlns:mc="http://schemas.openxmlformats.org/markup-compatibility/2006" xmlns:r="http://schemas.openxmlformats.org/officeDocument/2006/relationships" xmlns:w="http://schemas.openxmlformats.org/wordprocessingml/2006/main" xmlns:w14="http://schemas.microsoft.com/office/word/2010/wordml" xmlns:w15="http://schemas.microsoft.com/office/word/2012/wordml" mc:Ignorable="w14 w15">
   <w:docDefaults>
     <w:rPrDefault>
       <w:rPr>
@@ -3248,11 +4505,6 @@
     <w:lsdException w:name="List Table 5 Dark Accent 6" w:uiPriority="50"/>
     <w:lsdException w:name="List Table 6 Colorful Accent 6" w:uiPriority="51"/>
     <w:lsdException w:name="List Table 7 Colorful Accent 6" w:uiPriority="52"/>
-    <w:lsdException w:name="Mention" w:semiHidden="1" w:unhideWhenUsed="1"/>
-    <w:lsdException w:name="Smart Hyperlink" w:semiHidden="1" w:unhideWhenUsed="1"/>
-    <w:lsdException w:name="Hashtag" w:semiHidden="1" w:unhideWhenUsed="1"/>
-    <w:lsdException w:name="Unresolved Mention" w:semiHidden="1" w:unhideWhenUsed="1"/>
-    <w:lsdException w:name="Smart Link" w:semiHidden="1" w:unhideWhenUsed="1"/>
   </w:latentStyles>
   <w:style w:type="paragraph" w:default="1" w:styleId="Normal">
     <w:name w:val="Normal"/>

</xml_diff>

<commit_message>
Updated wording on nurse use case text
</commit_message>
<xml_diff>
--- a/Use Case/Nurse Use Case Texts.docx
+++ b/Use Case/Nurse Use Case Texts.docx
@@ -1,7 +1,6 @@
 
 <file path=word/document.xml><?xml version="1.0" encoding="utf-8"?>
-<w:document xmlns:wpc="http://schemas.microsoft.com/office/word/2010/wordprocessingCanvas" xmlns:cx="http://schemas.microsoft.com/office/drawing/2014/chartex" xmlns:cx1="http://schemas.microsoft.com/office/drawing/2015/9/8/chartex" xmlns:cx2="http://schemas.microsoft.com/office/drawing/2015/10/21/chartex" xmlns:cx3="http://schemas.microsoft.com/office/drawing/2016/5/9/chartex" xmlns:cx4="http://schemas.microsoft.com/office/drawing/2016/5/10/chartex" xmlns:cx5="http://schemas.microsoft.com/office/drawing/2016/5/11/chartex" xmlns:mc="http://schemas.openxmlformats.org/markup-compatibility/2006" xmlns:o="urn:schemas-microsoft-com:office:office" xmlns:r="http://schemas.openxmlformats.org/officeDocument/2006/relationships" xmlns:m="http://schemas.openxmlformats.org/officeDocument/2006/math" xmlns:v="urn:schemas-microsoft-com:vml" xmlns:wp14="http://schemas.microsoft.com/office/word/2010/wordprocessingDrawing" xmlns:wp="http://schemas.openxmlformats.org/drawingml/2006/wordprocessingDrawing" xmlns:w10="urn:schemas-microsoft-com:office:word" xmlns:w="http://schemas.openxmlformats.org/wordprocessingml/2006/main" xmlns:w14="http://schemas.microsoft.com/office/word/2010/wordml" xmlns:w15="http://schemas.microsoft.com/office/word/2012/wordml" xmlns:wne="http://schemas.microsoft.com/office/word/2006/wordml" xmlns:wpg="http://schemas.microsoft.com/office/word/2010/wordprocessingGroup" xmlns:wpi="http://schemas.microsoft.com/office/word/2010/wordprocessingInk" xmlns:wps="http://schemas.microsoft.com/office/word/2010/wordprocessingShape" mc:Ignorable="w14 w15 wp14">
-  <!-- Generated by Aspose.Words for Java 20.1 -->
+<w:document xmlns:wpc="http://schemas.microsoft.com/office/word/2010/wordprocessingCanvas" xmlns:cx="http://schemas.microsoft.com/office/drawing/2014/chartex" xmlns:cx1="http://schemas.microsoft.com/office/drawing/2015/9/8/chartex" xmlns:cx2="http://schemas.microsoft.com/office/drawing/2015/10/21/chartex" xmlns:cx3="http://schemas.microsoft.com/office/drawing/2016/5/9/chartex" xmlns:cx4="http://schemas.microsoft.com/office/drawing/2016/5/10/chartex" xmlns:cx5="http://schemas.microsoft.com/office/drawing/2016/5/11/chartex" xmlns:cx6="http://schemas.microsoft.com/office/drawing/2016/5/12/chartex" xmlns:cx7="http://schemas.microsoft.com/office/drawing/2016/5/13/chartex" xmlns:cx8="http://schemas.microsoft.com/office/drawing/2016/5/14/chartex" xmlns:mc="http://schemas.openxmlformats.org/markup-compatibility/2006" xmlns:aink="http://schemas.microsoft.com/office/drawing/2016/ink" xmlns:am3d="http://schemas.microsoft.com/office/drawing/2017/model3d" xmlns:o="urn:schemas-microsoft-com:office:office" xmlns:r="http://schemas.openxmlformats.org/officeDocument/2006/relationships" xmlns:m="http://schemas.openxmlformats.org/officeDocument/2006/math" xmlns:v="urn:schemas-microsoft-com:vml" xmlns:wp14="http://schemas.microsoft.com/office/word/2010/wordprocessingDrawing" xmlns:wp="http://schemas.openxmlformats.org/drawingml/2006/wordprocessingDrawing" xmlns:w10="urn:schemas-microsoft-com:office:word" xmlns:w="http://schemas.openxmlformats.org/wordprocessingml/2006/main" xmlns:w14="http://schemas.microsoft.com/office/word/2010/wordml" xmlns:w15="http://schemas.microsoft.com/office/word/2012/wordml" xmlns:w16cid="http://schemas.microsoft.com/office/word/2016/wordml/cid" xmlns:w16se="http://schemas.microsoft.com/office/word/2015/wordml/symex" xmlns:wpg="http://schemas.microsoft.com/office/word/2010/wordprocessingGroup" xmlns:wpi="http://schemas.microsoft.com/office/word/2010/wordprocessingInk" xmlns:wne="http://schemas.microsoft.com/office/word/2006/wordml" xmlns:wps="http://schemas.microsoft.com/office/word/2010/wordprocessingShape" mc:Ignorable="w14 w15 w16se w16cid wp14">
   <w:body>
     <w:p>
       <w:pPr>
@@ -52,7 +51,7 @@
       <w:tblPr>
         <w:tblStyle w:val="TableGrid"/>
         <w:tblW w:w="0" w:type="auto"/>
-        <w:tblLook w:val="04A0"/>
+        <w:tblLook w:val="04A0" w:firstRow="1" w:lastRow="0" w:firstColumn="1" w:lastColumn="0" w:noHBand="0" w:noVBand="1"/>
       </w:tblPr>
       <w:tblGrid>
         <w:gridCol w:w="988"/>
@@ -60,10 +59,6 @@
         <w:gridCol w:w="4053"/>
       </w:tblGrid>
       <w:tr>
-        <w:tblPrEx>
-          <w:tblW w:w="0" w:type="auto"/>
-          <w:tblLook w:val="04A0"/>
-        </w:tblPrEx>
         <w:tc>
           <w:tcPr>
             <w:tcW w:w="988" w:type="dxa"/>
@@ -129,10 +124,6 @@
         </w:tc>
       </w:tr>
       <w:tr>
-        <w:tblPrEx>
-          <w:tblW w:w="0" w:type="auto"/>
-          <w:tblLook w:val="04A0"/>
-        </w:tblPrEx>
         <w:tc>
           <w:tcPr>
             <w:tcW w:w="988" w:type="dxa"/>
@@ -172,10 +163,6 @@
         </w:tc>
       </w:tr>
       <w:tr>
-        <w:tblPrEx>
-          <w:tblW w:w="0" w:type="auto"/>
-          <w:tblLook w:val="04A0"/>
-        </w:tblPrEx>
         <w:tc>
           <w:tcPr>
             <w:tcW w:w="988" w:type="dxa"/>
@@ -218,10 +205,6 @@
         </w:tc>
       </w:tr>
       <w:tr>
-        <w:tblPrEx>
-          <w:tblW w:w="0" w:type="auto"/>
-          <w:tblLook w:val="04A0"/>
-        </w:tblPrEx>
         <w:tc>
           <w:tcPr>
             <w:tcW w:w="988" w:type="dxa"/>
@@ -261,10 +244,6 @@
         </w:tc>
       </w:tr>
       <w:tr>
-        <w:tblPrEx>
-          <w:tblW w:w="0" w:type="auto"/>
-          <w:tblLook w:val="04A0"/>
-        </w:tblPrEx>
         <w:tc>
           <w:tcPr>
             <w:tcW w:w="988" w:type="dxa"/>
@@ -298,17 +277,15 @@
           </w:tcPr>
           <w:p>
             <w:r>
-              <w:t>The system verifies the nurse's username and password
-</w:t>
-            </w:r>
-          </w:p>
-        </w:tc>
-      </w:tr>
-      <w:tr>
-        <w:tblPrEx>
-          <w:tblW w:w="0" w:type="auto"/>
-          <w:tblLook w:val="04A0"/>
-        </w:tblPrEx>
+              <w:t xml:space="preserve">The system verifies the nurse's username and </w:t>
+            </w:r>
+            <w:r>
+              <w:t>password</w:t>
+            </w:r>
+          </w:p>
+        </w:tc>
+      </w:tr>
+      <w:tr>
         <w:tc>
           <w:tcPr>
             <w:tcW w:w="988" w:type="dxa"/>
@@ -342,17 +319,12 @@
           </w:tcPr>
           <w:p>
             <w:r>
-              <w:t>The system responds with the home page
-</w:t>
-            </w:r>
-          </w:p>
-        </w:tc>
-      </w:tr>
-      <w:tr>
-        <w:tblPrEx>
-          <w:tblW w:w="0" w:type="auto"/>
-          <w:tblLook w:val="04A0"/>
-        </w:tblPrEx>
+              <w:t>The system responds with the home page</w:t>
+            </w:r>
+          </w:p>
+        </w:tc>
+      </w:tr>
+      <w:tr>
         <w:tc>
           <w:tcPr>
             <w:tcW w:w="988" w:type="dxa"/>
@@ -392,10 +364,6 @@
         </w:tc>
       </w:tr>
       <w:tr>
-        <w:tblPrEx>
-          <w:tblW w:w="0" w:type="auto"/>
-          <w:tblLook w:val="04A0"/>
-        </w:tblPrEx>
         <w:tc>
           <w:tcPr>
             <w:tcW w:w="988" w:type="dxa"/>
@@ -429,17 +397,12 @@
           </w:tcPr>
           <w:p>
             <w:r>
-              <w:t>The system responds with the patient page
-</w:t>
-            </w:r>
-          </w:p>
-        </w:tc>
-      </w:tr>
-      <w:tr>
-        <w:tblPrEx>
-          <w:tblW w:w="0" w:type="auto"/>
-          <w:tblLook w:val="04A0"/>
-        </w:tblPrEx>
+              <w:t>The system responds with the patient page</w:t>
+            </w:r>
+          </w:p>
+        </w:tc>
+      </w:tr>
+      <w:tr>
         <w:tc>
           <w:tcPr>
             <w:tcW w:w="988" w:type="dxa"/>
@@ -479,10 +442,6 @@
         </w:tc>
       </w:tr>
       <w:tr>
-        <w:tblPrEx>
-          <w:tblW w:w="0" w:type="auto"/>
-          <w:tblLook w:val="04A0"/>
-        </w:tblPrEx>
         <w:tc>
           <w:tcPr>
             <w:tcW w:w="988" w:type="dxa"/>
@@ -522,10 +481,6 @@
         </w:tc>
       </w:tr>
       <w:tr>
-        <w:tblPrEx>
-          <w:tblW w:w="0" w:type="auto"/>
-          <w:tblLook w:val="04A0"/>
-        </w:tblPrEx>
         <w:tc>
           <w:tcPr>
             <w:tcW w:w="988" w:type="dxa"/>
@@ -559,17 +514,15 @@
           </w:tcPr>
           <w:p>
             <w:r>
-              <w:t>The system displays search results
-</w:t>
-            </w:r>
-          </w:p>
-        </w:tc>
-      </w:tr>
-      <w:tr>
-        <w:tblPrEx>
-          <w:tblW w:w="0" w:type="auto"/>
-          <w:tblLook w:val="04A0"/>
-        </w:tblPrEx>
+              <w:t xml:space="preserve">The </w:t>
+            </w:r>
+            <w:r>
+              <w:t>system displays search results</w:t>
+            </w:r>
+          </w:p>
+        </w:tc>
+      </w:tr>
+      <w:tr>
         <w:tc>
           <w:tcPr>
             <w:tcW w:w="988" w:type="dxa"/>
@@ -609,10 +562,6 @@
         </w:tc>
       </w:tr>
       <w:tr>
-        <w:tblPrEx>
-          <w:tblW w:w="0" w:type="auto"/>
-          <w:tblLook w:val="04A0"/>
-        </w:tblPrEx>
         <w:tc>
           <w:tcPr>
             <w:tcW w:w="988" w:type="dxa"/>
@@ -683,7 +632,7 @@
           <w:b/>
           <w:bCs/>
         </w:rPr>
-        <w:t>Update</w:t>
+        <w:t>Modify</w:t>
       </w:r>
       <w:r>
         <w:rPr>
@@ -705,7 +654,7 @@
       <w:tblPr>
         <w:tblStyle w:val="TableGrid"/>
         <w:tblW w:w="0" w:type="auto"/>
-        <w:tblLook w:val="04A0"/>
+        <w:tblLook w:val="04A0" w:firstRow="1" w:lastRow="0" w:firstColumn="1" w:lastColumn="0" w:noHBand="0" w:noVBand="1"/>
       </w:tblPr>
       <w:tblGrid>
         <w:gridCol w:w="988"/>
@@ -713,10 +662,6 @@
         <w:gridCol w:w="4053"/>
       </w:tblGrid>
       <w:tr>
-        <w:tblPrEx>
-          <w:tblW w:w="0" w:type="auto"/>
-          <w:tblLook w:val="04A0"/>
-        </w:tblPrEx>
         <w:tc>
           <w:tcPr>
             <w:tcW w:w="988" w:type="dxa"/>
@@ -782,10 +727,6 @@
         </w:tc>
       </w:tr>
       <w:tr>
-        <w:tblPrEx>
-          <w:tblW w:w="0" w:type="auto"/>
-          <w:tblLook w:val="04A0"/>
-        </w:tblPrEx>
         <w:tc>
           <w:tcPr>
             <w:tcW w:w="988" w:type="dxa"/>
@@ -825,10 +766,6 @@
         </w:tc>
       </w:tr>
       <w:tr>
-        <w:tblPrEx>
-          <w:tblW w:w="0" w:type="auto"/>
-          <w:tblLook w:val="04A0"/>
-        </w:tblPrEx>
         <w:tc>
           <w:tcPr>
             <w:tcW w:w="988" w:type="dxa"/>
@@ -871,10 +808,6 @@
         </w:tc>
       </w:tr>
       <w:tr>
-        <w:tblPrEx>
-          <w:tblW w:w="0" w:type="auto"/>
-          <w:tblLook w:val="04A0"/>
-        </w:tblPrEx>
         <w:tc>
           <w:tcPr>
             <w:tcW w:w="988" w:type="dxa"/>
@@ -914,10 +847,6 @@
         </w:tc>
       </w:tr>
       <w:tr>
-        <w:tblPrEx>
-          <w:tblW w:w="0" w:type="auto"/>
-          <w:tblLook w:val="04A0"/>
-        </w:tblPrEx>
         <w:tc>
           <w:tcPr>
             <w:tcW w:w="988" w:type="dxa"/>
@@ -951,17 +880,12 @@
           </w:tcPr>
           <w:p>
             <w:r>
-              <w:t>The system verifies the nurse's username and password
-</w:t>
-            </w:r>
-          </w:p>
-        </w:tc>
-      </w:tr>
-      <w:tr>
-        <w:tblPrEx>
-          <w:tblW w:w="0" w:type="auto"/>
-          <w:tblLook w:val="04A0"/>
-        </w:tblPrEx>
+              <w:t>The system verifies the nurse's username and password</w:t>
+            </w:r>
+          </w:p>
+        </w:tc>
+      </w:tr>
+      <w:tr>
         <w:tc>
           <w:tcPr>
             <w:tcW w:w="988" w:type="dxa"/>
@@ -995,17 +919,12 @@
           </w:tcPr>
           <w:p>
             <w:r>
-              <w:t>The system responds with the home page
-</w:t>
-            </w:r>
-          </w:p>
-        </w:tc>
-      </w:tr>
-      <w:tr>
-        <w:tblPrEx>
-          <w:tblW w:w="0" w:type="auto"/>
-          <w:tblLook w:val="04A0"/>
-        </w:tblPrEx>
+              <w:t>The system responds with the home page</w:t>
+            </w:r>
+          </w:p>
+        </w:tc>
+      </w:tr>
+      <w:tr>
         <w:tc>
           <w:tcPr>
             <w:tcW w:w="988" w:type="dxa"/>
@@ -1045,10 +964,6 @@
         </w:tc>
       </w:tr>
       <w:tr>
-        <w:tblPrEx>
-          <w:tblW w:w="0" w:type="auto"/>
-          <w:tblLook w:val="04A0"/>
-        </w:tblPrEx>
         <w:tc>
           <w:tcPr>
             <w:tcW w:w="988" w:type="dxa"/>
@@ -1082,17 +997,15 @@
           </w:tcPr>
           <w:p>
             <w:r>
-              <w:t>The system responds with the patient page
-</w:t>
-            </w:r>
-          </w:p>
-        </w:tc>
-      </w:tr>
-      <w:tr>
-        <w:tblPrEx>
-          <w:tblW w:w="0" w:type="auto"/>
-          <w:tblLook w:val="04A0"/>
-        </w:tblPrEx>
+              <w:t xml:space="preserve">The system responds with </w:t>
+            </w:r>
+            <w:r>
+              <w:t>the patient page</w:t>
+            </w:r>
+          </w:p>
+        </w:tc>
+      </w:tr>
+      <w:tr>
         <w:tc>
           <w:tcPr>
             <w:tcW w:w="988" w:type="dxa"/>
@@ -1132,10 +1045,6 @@
         </w:tc>
       </w:tr>
       <w:tr>
-        <w:tblPrEx>
-          <w:tblW w:w="0" w:type="auto"/>
-          <w:tblLook w:val="04A0"/>
-        </w:tblPrEx>
         <w:tc>
           <w:tcPr>
             <w:tcW w:w="988" w:type="dxa"/>
@@ -1175,10 +1084,6 @@
         </w:tc>
       </w:tr>
       <w:tr>
-        <w:tblPrEx>
-          <w:tblW w:w="0" w:type="auto"/>
-          <w:tblLook w:val="04A0"/>
-        </w:tblPrEx>
         <w:tc>
           <w:tcPr>
             <w:tcW w:w="988" w:type="dxa"/>
@@ -1212,17 +1117,12 @@
           </w:tcPr>
           <w:p>
             <w:r>
-              <w:t>The system displays search results
-</w:t>
-            </w:r>
-          </w:p>
-        </w:tc>
-      </w:tr>
-      <w:tr>
-        <w:tblPrEx>
-          <w:tblW w:w="0" w:type="auto"/>
-          <w:tblLook w:val="04A0"/>
-        </w:tblPrEx>
+              <w:t>The system displays search results</w:t>
+            </w:r>
+          </w:p>
+        </w:tc>
+      </w:tr>
+      <w:tr>
         <w:tc>
           <w:tcPr>
             <w:tcW w:w="988" w:type="dxa"/>
@@ -1262,27 +1162,24 @@
         </w:tc>
       </w:tr>
       <w:tr>
-        <w:tblPrEx>
-          <w:tblW w:w="0" w:type="auto"/>
-          <w:tblLook w:val="04A0"/>
-        </w:tblPrEx>
-        <w:tc>
-          <w:tcPr>
-            <w:tcW w:w="988" w:type="dxa"/>
-          </w:tcPr>
-          <w:p>
-            <w:pPr>
-              <w:jc w:val="center"/>
-              <w:rPr>
-                <w:b/>
-                <w:bCs/>
-              </w:rPr>
-            </w:pPr>
-            <w:r>
-              <w:rPr>
-                <w:b/>
-                <w:bCs/>
-              </w:rPr>
+        <w:tc>
+          <w:tcPr>
+            <w:tcW w:w="988" w:type="dxa"/>
+          </w:tcPr>
+          <w:p>
+            <w:pPr>
+              <w:jc w:val="center"/>
+              <w:rPr>
+                <w:b/>
+                <w:bCs/>
+              </w:rPr>
+            </w:pPr>
+            <w:r>
+              <w:rPr>
+                <w:b/>
+                <w:bCs/>
+              </w:rPr>
+              <w:lastRenderedPageBreak/>
               <w:t>12</w:t>
             </w:r>
           </w:p>
@@ -1302,19 +1199,12 @@
               <w:t xml:space="preserve">System display the </w:t>
             </w:r>
             <w:r>
-              <w:t xml:space="preserve">editable version of the </w:t>
-            </w:r>
-            <w:r>
-              <w:t>selected patient record</w:t>
-            </w:r>
-          </w:p>
-        </w:tc>
-      </w:tr>
-      <w:tr>
-        <w:tblPrEx>
-          <w:tblW w:w="0" w:type="auto"/>
-          <w:tblLook w:val="04A0"/>
-        </w:tblPrEx>
+              <w:t>editable version of the selected patient record</w:t>
+            </w:r>
+          </w:p>
+        </w:tc>
+      </w:tr>
+      <w:tr>
         <w:tc>
           <w:tcPr>
             <w:tcW w:w="988" w:type="dxa"/>
@@ -1354,10 +1244,6 @@
         </w:tc>
       </w:tr>
       <w:tr>
-        <w:tblPrEx>
-          <w:tblW w:w="0" w:type="auto"/>
-          <w:tblLook w:val="04A0"/>
-        </w:tblPrEx>
         <w:tc>
           <w:tcPr>
             <w:tcW w:w="988" w:type="dxa"/>
@@ -1397,10 +1283,6 @@
         </w:tc>
       </w:tr>
       <w:tr>
-        <w:tblPrEx>
-          <w:tblW w:w="0" w:type="auto"/>
-          <w:tblLook w:val="04A0"/>
-        </w:tblPrEx>
         <w:tc>
           <w:tcPr>
             <w:tcW w:w="988" w:type="dxa"/>
@@ -1434,17 +1316,12 @@
           </w:tcPr>
           <w:p>
             <w:r>
-              <w:t>The system verifies input by the user
-</w:t>
-            </w:r>
-          </w:p>
-        </w:tc>
-      </w:tr>
-      <w:tr>
-        <w:tblPrEx>
-          <w:tblW w:w="0" w:type="auto"/>
-          <w:tblLook w:val="04A0"/>
-        </w:tblPrEx>
+              <w:t>The system verifies input by the user</w:t>
+            </w:r>
+          </w:p>
+        </w:tc>
+      </w:tr>
+      <w:tr>
         <w:tc>
           <w:tcPr>
             <w:tcW w:w="988" w:type="dxa"/>
@@ -1478,17 +1355,12 @@
           </w:tcPr>
           <w:p>
             <w:r>
-              <w:t>The system saves this to the database
-</w:t>
-            </w:r>
-          </w:p>
-        </w:tc>
-      </w:tr>
-      <w:tr>
-        <w:tblPrEx>
-          <w:tblW w:w="0" w:type="auto"/>
-          <w:tblLook w:val="04A0"/>
-        </w:tblPrEx>
+              <w:t>The system saves this to the database</w:t>
+            </w:r>
+          </w:p>
+        </w:tc>
+      </w:tr>
+      <w:tr>
         <w:tc>
           <w:tcPr>
             <w:tcW w:w="988" w:type="dxa"/>
@@ -1590,7 +1462,7 @@
       <w:tblPr>
         <w:tblStyle w:val="TableGrid"/>
         <w:tblW w:w="0" w:type="auto"/>
-        <w:tblLook w:val="04A0"/>
+        <w:tblLook w:val="04A0" w:firstRow="1" w:lastRow="0" w:firstColumn="1" w:lastColumn="0" w:noHBand="0" w:noVBand="1"/>
       </w:tblPr>
       <w:tblGrid>
         <w:gridCol w:w="988"/>
@@ -1598,10 +1470,6 @@
         <w:gridCol w:w="4053"/>
       </w:tblGrid>
       <w:tr>
-        <w:tblPrEx>
-          <w:tblW w:w="0" w:type="auto"/>
-          <w:tblLook w:val="04A0"/>
-        </w:tblPrEx>
         <w:tc>
           <w:tcPr>
             <w:tcW w:w="988" w:type="dxa"/>
@@ -1667,10 +1535,6 @@
         </w:tc>
       </w:tr>
       <w:tr>
-        <w:tblPrEx>
-          <w:tblW w:w="0" w:type="auto"/>
-          <w:tblLook w:val="04A0"/>
-        </w:tblPrEx>
         <w:tc>
           <w:tcPr>
             <w:tcW w:w="988" w:type="dxa"/>
@@ -1710,10 +1574,6 @@
         </w:tc>
       </w:tr>
       <w:tr>
-        <w:tblPrEx>
-          <w:tblW w:w="0" w:type="auto"/>
-          <w:tblLook w:val="04A0"/>
-        </w:tblPrEx>
         <w:tc>
           <w:tcPr>
             <w:tcW w:w="988" w:type="dxa"/>
@@ -1756,10 +1616,6 @@
         </w:tc>
       </w:tr>
       <w:tr>
-        <w:tblPrEx>
-          <w:tblW w:w="0" w:type="auto"/>
-          <w:tblLook w:val="04A0"/>
-        </w:tblPrEx>
         <w:tc>
           <w:tcPr>
             <w:tcW w:w="988" w:type="dxa"/>
@@ -1799,10 +1655,6 @@
         </w:tc>
       </w:tr>
       <w:tr>
-        <w:tblPrEx>
-          <w:tblW w:w="0" w:type="auto"/>
-          <w:tblLook w:val="04A0"/>
-        </w:tblPrEx>
         <w:tc>
           <w:tcPr>
             <w:tcW w:w="988" w:type="dxa"/>
@@ -1836,17 +1688,12 @@
           </w:tcPr>
           <w:p>
             <w:r>
-              <w:t>The system verifies the nurse's username and password
-</w:t>
-            </w:r>
-          </w:p>
-        </w:tc>
-      </w:tr>
-      <w:tr>
-        <w:tblPrEx>
-          <w:tblW w:w="0" w:type="auto"/>
-          <w:tblLook w:val="04A0"/>
-        </w:tblPrEx>
+              <w:t>The system verifies the nurse's username and password</w:t>
+            </w:r>
+          </w:p>
+        </w:tc>
+      </w:tr>
+      <w:tr>
         <w:tc>
           <w:tcPr>
             <w:tcW w:w="988" w:type="dxa"/>
@@ -1880,17 +1727,15 @@
           </w:tcPr>
           <w:p>
             <w:r>
-              <w:t>The system responds with the home page
-</w:t>
-            </w:r>
-          </w:p>
-        </w:tc>
-      </w:tr>
-      <w:tr>
-        <w:tblPrEx>
-          <w:tblW w:w="0" w:type="auto"/>
-          <w:tblLook w:val="04A0"/>
-        </w:tblPrEx>
+              <w:t xml:space="preserve">The system </w:t>
+            </w:r>
+            <w:r>
+              <w:t>responds with the home page</w:t>
+            </w:r>
+          </w:p>
+        </w:tc>
+      </w:tr>
+      <w:tr>
         <w:tc>
           <w:tcPr>
             <w:tcW w:w="988" w:type="dxa"/>
@@ -1933,10 +1778,6 @@
         </w:tc>
       </w:tr>
       <w:tr>
-        <w:tblPrEx>
-          <w:tblW w:w="0" w:type="auto"/>
-          <w:tblLook w:val="04A0"/>
-        </w:tblPrEx>
         <w:tc>
           <w:tcPr>
             <w:tcW w:w="988" w:type="dxa"/>
@@ -1970,17 +1811,12 @@
           </w:tcPr>
           <w:p>
             <w:r>
-              <w:t>The system searches the database for logged in user's appointments
-</w:t>
-            </w:r>
-          </w:p>
-        </w:tc>
-      </w:tr>
-      <w:tr>
-        <w:tblPrEx>
-          <w:tblW w:w="0" w:type="auto"/>
-          <w:tblLook w:val="04A0"/>
-        </w:tblPrEx>
+              <w:t>The system searches the database for logged in user's appointments</w:t>
+            </w:r>
+          </w:p>
+        </w:tc>
+      </w:tr>
+      <w:tr>
         <w:tc>
           <w:tcPr>
             <w:tcW w:w="988" w:type="dxa"/>
@@ -2014,17 +1850,12 @@
           </w:tcPr>
           <w:p>
             <w:r>
-              <w:t>The system displays search results
-</w:t>
-            </w:r>
-          </w:p>
-        </w:tc>
-      </w:tr>
-      <w:tr>
-        <w:tblPrEx>
-          <w:tblW w:w="0" w:type="auto"/>
-          <w:tblLook w:val="04A0"/>
-        </w:tblPrEx>
+              <w:t>The system displays search results</w:t>
+            </w:r>
+          </w:p>
+        </w:tc>
+      </w:tr>
+      <w:tr>
         <w:tc>
           <w:tcPr>
             <w:tcW w:w="988" w:type="dxa"/>
@@ -2052,23 +1883,18 @@
           </w:tcPr>
           <w:p>
             <w:r>
-              <w:t>Nurse selects an appointment from the appointment page
-</w:t>
-            </w:r>
-          </w:p>
-        </w:tc>
-        <w:tc>
-          <w:tcPr>
-            <w:tcW w:w="4053" w:type="dxa"/>
-          </w:tcPr>
-          <w:p/>
-        </w:tc>
-      </w:tr>
-      <w:tr>
-        <w:tblPrEx>
-          <w:tblW w:w="0" w:type="auto"/>
-          <w:tblLook w:val="04A0"/>
-        </w:tblPrEx>
+              <w:t>Nurse selects an appointment from the appointment page</w:t>
+            </w:r>
+          </w:p>
+        </w:tc>
+        <w:tc>
+          <w:tcPr>
+            <w:tcW w:w="4053" w:type="dxa"/>
+          </w:tcPr>
+          <w:p/>
+        </w:tc>
+      </w:tr>
+      <w:tr>
         <w:tc>
           <w:tcPr>
             <w:tcW w:w="988" w:type="dxa"/>
@@ -2102,16 +1928,15 @@
           </w:tcPr>
           <w:p>
             <w:r>
-              <w:t>System searches database for selected appointment</w:t>
-            </w:r>
-          </w:p>
-        </w:tc>
-      </w:tr>
-      <w:tr>
-        <w:tblPrEx>
-          <w:tblW w:w="0" w:type="auto"/>
-          <w:tblLook w:val="04A0"/>
-        </w:tblPrEx>
+              <w:t xml:space="preserve">System </w:t>
+            </w:r>
+            <w:r>
+              <w:t>searches database for selected appointment</w:t>
+            </w:r>
+          </w:p>
+        </w:tc>
+      </w:tr>
+      <w:tr>
         <w:tc>
           <w:tcPr>
             <w:tcW w:w="988" w:type="dxa"/>
@@ -2145,8 +1970,7 @@
           </w:tcPr>
           <w:p>
             <w:r>
-              <w:t>The system displays the details of the selected appointment
-</w:t>
+              <w:t>The system displays the details of the selected appointment</w:t>
             </w:r>
           </w:p>
         </w:tc>
@@ -2180,8 +2004,10 @@
           <w:b/>
           <w:bCs/>
         </w:rPr>
-        <w:t>Update</w:t>
+        <w:t>Modify</w:t>
       </w:r>
+      <w:bookmarkStart w:id="0" w:name="_GoBack"/>
+      <w:bookmarkEnd w:id="0"/>
       <w:r>
         <w:rPr>
           <w:b/>
@@ -2202,7 +2028,7 @@
       <w:tblPr>
         <w:tblStyle w:val="TableGrid"/>
         <w:tblW w:w="0" w:type="auto"/>
-        <w:tblLook w:val="04A0"/>
+        <w:tblLook w:val="04A0" w:firstRow="1" w:lastRow="0" w:firstColumn="1" w:lastColumn="0" w:noHBand="0" w:noVBand="1"/>
       </w:tblPr>
       <w:tblGrid>
         <w:gridCol w:w="988"/>
@@ -2210,10 +2036,6 @@
         <w:gridCol w:w="4053"/>
       </w:tblGrid>
       <w:tr>
-        <w:tblPrEx>
-          <w:tblW w:w="0" w:type="auto"/>
-          <w:tblLook w:val="04A0"/>
-        </w:tblPrEx>
         <w:tc>
           <w:tcPr>
             <w:tcW w:w="988" w:type="dxa"/>
@@ -2279,10 +2101,6 @@
         </w:tc>
       </w:tr>
       <w:tr>
-        <w:tblPrEx>
-          <w:tblW w:w="0" w:type="auto"/>
-          <w:tblLook w:val="04A0"/>
-        </w:tblPrEx>
         <w:tc>
           <w:tcPr>
             <w:tcW w:w="988" w:type="dxa"/>
@@ -2322,10 +2140,6 @@
         </w:tc>
       </w:tr>
       <w:tr>
-        <w:tblPrEx>
-          <w:tblW w:w="0" w:type="auto"/>
-          <w:tblLook w:val="04A0"/>
-        </w:tblPrEx>
         <w:tc>
           <w:tcPr>
             <w:tcW w:w="988" w:type="dxa"/>
@@ -2368,10 +2182,6 @@
         </w:tc>
       </w:tr>
       <w:tr>
-        <w:tblPrEx>
-          <w:tblW w:w="0" w:type="auto"/>
-          <w:tblLook w:val="04A0"/>
-        </w:tblPrEx>
         <w:tc>
           <w:tcPr>
             <w:tcW w:w="988" w:type="dxa"/>
@@ -2411,10 +2221,6 @@
         </w:tc>
       </w:tr>
       <w:tr>
-        <w:tblPrEx>
-          <w:tblW w:w="0" w:type="auto"/>
-          <w:tblLook w:val="04A0"/>
-        </w:tblPrEx>
         <w:tc>
           <w:tcPr>
             <w:tcW w:w="988" w:type="dxa"/>
@@ -2448,17 +2254,12 @@
           </w:tcPr>
           <w:p>
             <w:r>
-              <w:t>The system verifies the nurse's username and password
-</w:t>
-            </w:r>
-          </w:p>
-        </w:tc>
-      </w:tr>
-      <w:tr>
-        <w:tblPrEx>
-          <w:tblW w:w="0" w:type="auto"/>
-          <w:tblLook w:val="04A0"/>
-        </w:tblPrEx>
+              <w:t>The system verifies the nurse's username and password</w:t>
+            </w:r>
+          </w:p>
+        </w:tc>
+      </w:tr>
+      <w:tr>
         <w:tc>
           <w:tcPr>
             <w:tcW w:w="988" w:type="dxa"/>
@@ -2492,17 +2293,12 @@
           </w:tcPr>
           <w:p>
             <w:r>
-              <w:t>The system responds with the home page
-</w:t>
-            </w:r>
-          </w:p>
-        </w:tc>
-      </w:tr>
-      <w:tr>
-        <w:tblPrEx>
-          <w:tblW w:w="0" w:type="auto"/>
-          <w:tblLook w:val="04A0"/>
-        </w:tblPrEx>
+              <w:t>The system responds with the home page</w:t>
+            </w:r>
+          </w:p>
+        </w:tc>
+      </w:tr>
+      <w:tr>
         <w:tc>
           <w:tcPr>
             <w:tcW w:w="988" w:type="dxa"/>
@@ -2530,299 +2326,251 @@
           </w:tcPr>
           <w:p>
             <w:r>
-              <w:t xml:space="preserve">Nurse selects the </w:t>
+              <w:t>Nurse selects the appointment page</w:t>
+            </w:r>
+          </w:p>
+        </w:tc>
+        <w:tc>
+          <w:tcPr>
+            <w:tcW w:w="4053" w:type="dxa"/>
+          </w:tcPr>
+          <w:p/>
+        </w:tc>
+      </w:tr>
+      <w:tr>
+        <w:tc>
+          <w:tcPr>
+            <w:tcW w:w="988" w:type="dxa"/>
+          </w:tcPr>
+          <w:p>
+            <w:pPr>
+              <w:jc w:val="center"/>
+              <w:rPr>
+                <w:b/>
+                <w:bCs/>
+              </w:rPr>
+            </w:pPr>
+          </w:p>
+        </w:tc>
+        <w:tc>
+          <w:tcPr>
+            <w:tcW w:w="3969" w:type="dxa"/>
+          </w:tcPr>
+          <w:p/>
+        </w:tc>
+        <w:tc>
+          <w:tcPr>
+            <w:tcW w:w="4053" w:type="dxa"/>
+          </w:tcPr>
+          <w:p>
+            <w:r>
+              <w:t xml:space="preserve">The system searches the </w:t>
+            </w:r>
+            <w:r>
+              <w:t>database for logged in user's appointments</w:t>
+            </w:r>
+          </w:p>
+        </w:tc>
+      </w:tr>
+      <w:tr>
+        <w:tc>
+          <w:tcPr>
+            <w:tcW w:w="988" w:type="dxa"/>
+          </w:tcPr>
+          <w:p>
+            <w:pPr>
+              <w:jc w:val="center"/>
+              <w:rPr>
+                <w:b/>
+                <w:bCs/>
+              </w:rPr>
+            </w:pPr>
+            <w:r>
+              <w:rPr>
+                <w:b/>
+                <w:bCs/>
+              </w:rPr>
+              <w:t>7</w:t>
+            </w:r>
+          </w:p>
+        </w:tc>
+        <w:tc>
+          <w:tcPr>
+            <w:tcW w:w="3969" w:type="dxa"/>
+          </w:tcPr>
+          <w:p/>
+        </w:tc>
+        <w:tc>
+          <w:tcPr>
+            <w:tcW w:w="4053" w:type="dxa"/>
+          </w:tcPr>
+          <w:p>
+            <w:r>
+              <w:t>The system displays the search results</w:t>
+            </w:r>
+          </w:p>
+        </w:tc>
+      </w:tr>
+      <w:tr>
+        <w:tc>
+          <w:tcPr>
+            <w:tcW w:w="988" w:type="dxa"/>
+          </w:tcPr>
+          <w:p>
+            <w:pPr>
+              <w:jc w:val="center"/>
+              <w:rPr>
+                <w:b/>
+                <w:bCs/>
+              </w:rPr>
+            </w:pPr>
+            <w:r>
+              <w:rPr>
+                <w:b/>
+                <w:bCs/>
+              </w:rPr>
+              <w:t>8</w:t>
+            </w:r>
+          </w:p>
+        </w:tc>
+        <w:tc>
+          <w:tcPr>
+            <w:tcW w:w="3969" w:type="dxa"/>
+          </w:tcPr>
+          <w:p>
+            <w:r>
+              <w:t>Nurse inputs appointment details</w:t>
+            </w:r>
+          </w:p>
+        </w:tc>
+        <w:tc>
+          <w:tcPr>
+            <w:tcW w:w="4053" w:type="dxa"/>
+          </w:tcPr>
+          <w:p/>
+        </w:tc>
+      </w:tr>
+      <w:tr>
+        <w:tc>
+          <w:tcPr>
+            <w:tcW w:w="988" w:type="dxa"/>
+          </w:tcPr>
+          <w:p>
+            <w:pPr>
+              <w:jc w:val="center"/>
+              <w:rPr>
+                <w:b/>
+                <w:bCs/>
+              </w:rPr>
+            </w:pPr>
+            <w:r>
+              <w:rPr>
+                <w:b/>
+                <w:bCs/>
+              </w:rPr>
+              <w:t>9</w:t>
+            </w:r>
+          </w:p>
+        </w:tc>
+        <w:tc>
+          <w:tcPr>
+            <w:tcW w:w="3969" w:type="dxa"/>
+          </w:tcPr>
+          <w:p/>
+        </w:tc>
+        <w:tc>
+          <w:tcPr>
+            <w:tcW w:w="4053" w:type="dxa"/>
+          </w:tcPr>
+          <w:p>
+            <w:r>
+              <w:t>System searches database for appointments with matching details</w:t>
+            </w:r>
+          </w:p>
+        </w:tc>
+      </w:tr>
+      <w:tr>
+        <w:tc>
+          <w:tcPr>
+            <w:tcW w:w="988" w:type="dxa"/>
+          </w:tcPr>
+          <w:p>
+            <w:pPr>
+              <w:jc w:val="center"/>
+              <w:rPr>
+                <w:b/>
+                <w:bCs/>
+              </w:rPr>
+            </w:pPr>
+            <w:r>
+              <w:rPr>
+                <w:b/>
+                <w:bCs/>
+              </w:rPr>
+              <w:t>10</w:t>
+            </w:r>
+          </w:p>
+        </w:tc>
+        <w:tc>
+          <w:tcPr>
+            <w:tcW w:w="3969" w:type="dxa"/>
+          </w:tcPr>
+          <w:p/>
+        </w:tc>
+        <w:tc>
+          <w:tcPr>
+            <w:tcW w:w="4053" w:type="dxa"/>
+          </w:tcPr>
+          <w:p>
+            <w:r>
+              <w:t>The system displays search results</w:t>
+            </w:r>
+          </w:p>
+        </w:tc>
+      </w:tr>
+      <w:tr>
+        <w:tc>
+          <w:tcPr>
+            <w:tcW w:w="988" w:type="dxa"/>
+          </w:tcPr>
+          <w:p>
+            <w:pPr>
+              <w:jc w:val="center"/>
+              <w:rPr>
+                <w:b/>
+                <w:bCs/>
+              </w:rPr>
+            </w:pPr>
+            <w:r>
+              <w:rPr>
+                <w:b/>
+                <w:bCs/>
+              </w:rPr>
+              <w:t>11</w:t>
+            </w:r>
+          </w:p>
+        </w:tc>
+        <w:tc>
+          <w:tcPr>
+            <w:tcW w:w="3969" w:type="dxa"/>
+          </w:tcPr>
+          <w:p>
+            <w:r>
+              <w:t xml:space="preserve">Nurse selects an </w:t>
             </w:r>
             <w:r>
               <w:t>appointment</w:t>
             </w:r>
-            <w:r>
-              <w:t xml:space="preserve"> page</w:t>
-            </w:r>
-          </w:p>
-        </w:tc>
-        <w:tc>
-          <w:tcPr>
-            <w:tcW w:w="4053" w:type="dxa"/>
-          </w:tcPr>
-          <w:p/>
-        </w:tc>
-      </w:tr>
-      <w:tr>
-        <w:tblPrEx>
-          <w:tblW w:w="0" w:type="auto"/>
-          <w:tblLook w:val="04A0"/>
-        </w:tblPrEx>
-        <w:tc>
-          <w:tcPr>
-            <w:tcW w:w="988" w:type="dxa"/>
-          </w:tcPr>
-          <w:p>
-            <w:pPr>
-              <w:jc w:val="center"/>
-              <w:rPr>
-                <w:b/>
-                <w:bCs/>
-              </w:rPr>
-            </w:pPr>
-          </w:p>
-        </w:tc>
-        <w:tc>
-          <w:tcPr>
-            <w:tcW w:w="3969" w:type="dxa"/>
-          </w:tcPr>
-          <w:p/>
-        </w:tc>
-        <w:tc>
-          <w:tcPr>
-            <w:tcW w:w="4053" w:type="dxa"/>
-          </w:tcPr>
-          <w:p>
-            <w:r>
-              <w:t>The system searches the database for logged in user's appointments
-</w:t>
-            </w:r>
-          </w:p>
-        </w:tc>
-      </w:tr>
-      <w:tr>
-        <w:tblPrEx>
-          <w:tblW w:w="0" w:type="auto"/>
-          <w:tblLook w:val="04A0"/>
-        </w:tblPrEx>
-        <w:tc>
-          <w:tcPr>
-            <w:tcW w:w="988" w:type="dxa"/>
-          </w:tcPr>
-          <w:p>
-            <w:pPr>
-              <w:jc w:val="center"/>
-              <w:rPr>
-                <w:b/>
-                <w:bCs/>
-              </w:rPr>
-            </w:pPr>
-            <w:r>
-              <w:rPr>
-                <w:b/>
-                <w:bCs/>
-              </w:rPr>
-              <w:t>7</w:t>
-            </w:r>
-          </w:p>
-        </w:tc>
-        <w:tc>
-          <w:tcPr>
-            <w:tcW w:w="3969" w:type="dxa"/>
-          </w:tcPr>
-          <w:p/>
-        </w:tc>
-        <w:tc>
-          <w:tcPr>
-            <w:tcW w:w="4053" w:type="dxa"/>
-          </w:tcPr>
-          <w:p>
-            <w:r>
-              <w:t xml:space="preserve">The system </w:t>
-            </w:r>
-            <w:r>
-              <w:t>displays the search results</w:t>
-            </w:r>
-          </w:p>
-        </w:tc>
-      </w:tr>
-      <w:tr>
-        <w:tblPrEx>
-          <w:tblW w:w="0" w:type="auto"/>
-          <w:tblLook w:val="04A0"/>
-        </w:tblPrEx>
-        <w:tc>
-          <w:tcPr>
-            <w:tcW w:w="988" w:type="dxa"/>
-          </w:tcPr>
-          <w:p>
-            <w:pPr>
-              <w:jc w:val="center"/>
-              <w:rPr>
-                <w:b/>
-                <w:bCs/>
-              </w:rPr>
-            </w:pPr>
-            <w:r>
-              <w:rPr>
-                <w:b/>
-                <w:bCs/>
-              </w:rPr>
-              <w:t>8</w:t>
-            </w:r>
-          </w:p>
-        </w:tc>
-        <w:tc>
-          <w:tcPr>
-            <w:tcW w:w="3969" w:type="dxa"/>
-          </w:tcPr>
-          <w:p>
-            <w:r>
-              <w:t xml:space="preserve">Nurse inputs </w:t>
-            </w:r>
-            <w:r>
-              <w:t>appointment</w:t>
-            </w:r>
-            <w:r>
-              <w:t xml:space="preserve"> details</w:t>
-            </w:r>
-          </w:p>
-        </w:tc>
-        <w:tc>
-          <w:tcPr>
-            <w:tcW w:w="4053" w:type="dxa"/>
-          </w:tcPr>
-          <w:p/>
-        </w:tc>
-      </w:tr>
-      <w:tr>
-        <w:tblPrEx>
-          <w:tblW w:w="0" w:type="auto"/>
-          <w:tblLook w:val="04A0"/>
-        </w:tblPrEx>
-        <w:tc>
-          <w:tcPr>
-            <w:tcW w:w="988" w:type="dxa"/>
-          </w:tcPr>
-          <w:p>
-            <w:pPr>
-              <w:jc w:val="center"/>
-              <w:rPr>
-                <w:b/>
-                <w:bCs/>
-              </w:rPr>
-            </w:pPr>
-            <w:r>
-              <w:rPr>
-                <w:b/>
-                <w:bCs/>
-              </w:rPr>
-              <w:t>9</w:t>
-            </w:r>
-          </w:p>
-        </w:tc>
-        <w:tc>
-          <w:tcPr>
-            <w:tcW w:w="3969" w:type="dxa"/>
-          </w:tcPr>
-          <w:p/>
-        </w:tc>
-        <w:tc>
-          <w:tcPr>
-            <w:tcW w:w="4053" w:type="dxa"/>
-          </w:tcPr>
-          <w:p>
-            <w:r>
-              <w:t xml:space="preserve">System searches database for </w:t>
-            </w:r>
-            <w:r>
-              <w:t>appointments</w:t>
-            </w:r>
-            <w:r>
-              <w:t xml:space="preserve"> with matching details</w:t>
-            </w:r>
-          </w:p>
-        </w:tc>
-      </w:tr>
-      <w:tr>
-        <w:tblPrEx>
-          <w:tblW w:w="0" w:type="auto"/>
-          <w:tblLook w:val="04A0"/>
-        </w:tblPrEx>
-        <w:tc>
-          <w:tcPr>
-            <w:tcW w:w="988" w:type="dxa"/>
-          </w:tcPr>
-          <w:p>
-            <w:pPr>
-              <w:jc w:val="center"/>
-              <w:rPr>
-                <w:b/>
-                <w:bCs/>
-              </w:rPr>
-            </w:pPr>
-            <w:r>
-              <w:rPr>
-                <w:b/>
-                <w:bCs/>
-              </w:rPr>
-              <w:t>10</w:t>
-            </w:r>
-          </w:p>
-        </w:tc>
-        <w:tc>
-          <w:tcPr>
-            <w:tcW w:w="3969" w:type="dxa"/>
-          </w:tcPr>
-          <w:p/>
-        </w:tc>
-        <w:tc>
-          <w:tcPr>
-            <w:tcW w:w="4053" w:type="dxa"/>
-          </w:tcPr>
-          <w:p>
-            <w:r>
-              <w:t>The system displays search results
-</w:t>
-            </w:r>
-          </w:p>
-        </w:tc>
-      </w:tr>
-      <w:tr>
-        <w:tblPrEx>
-          <w:tblW w:w="0" w:type="auto"/>
-          <w:tblLook w:val="04A0"/>
-        </w:tblPrEx>
-        <w:tc>
-          <w:tcPr>
-            <w:tcW w:w="988" w:type="dxa"/>
-          </w:tcPr>
-          <w:p>
-            <w:pPr>
-              <w:jc w:val="center"/>
-              <w:rPr>
-                <w:b/>
-                <w:bCs/>
-              </w:rPr>
-            </w:pPr>
-            <w:r>
-              <w:rPr>
-                <w:b/>
-                <w:bCs/>
-              </w:rPr>
-              <w:t>11</w:t>
-            </w:r>
-          </w:p>
-        </w:tc>
-        <w:tc>
-          <w:tcPr>
-            <w:tcW w:w="3969" w:type="dxa"/>
-          </w:tcPr>
-          <w:p>
-            <w:r>
-              <w:t>Nurse selects a</w:t>
-            </w:r>
-            <w:r>
-              <w:t>n appointment</w:t>
-            </w:r>
-          </w:p>
-        </w:tc>
-        <w:tc>
-          <w:tcPr>
-            <w:tcW w:w="4053" w:type="dxa"/>
-          </w:tcPr>
-          <w:p/>
-        </w:tc>
-      </w:tr>
-      <w:tr>
-        <w:tblPrEx>
-          <w:tblW w:w="0" w:type="auto"/>
-          <w:tblLook w:val="04A0"/>
-        </w:tblPrEx>
+          </w:p>
+        </w:tc>
+        <w:tc>
+          <w:tcPr>
+            <w:tcW w:w="4053" w:type="dxa"/>
+          </w:tcPr>
+          <w:p/>
+        </w:tc>
+      </w:tr>
+      <w:tr>
         <w:tc>
           <w:tcPr>
             <w:tcW w:w="988" w:type="dxa"/>
@@ -2856,19 +2604,12 @@
           </w:tcPr>
           <w:p>
             <w:r>
-              <w:t xml:space="preserve">System display the editable version of the selected </w:t>
-            </w:r>
-            <w:r>
-              <w:t>appointment</w:t>
-            </w:r>
-          </w:p>
-        </w:tc>
-      </w:tr>
-      <w:tr>
-        <w:tblPrEx>
-          <w:tblW w:w="0" w:type="auto"/>
-          <w:tblLook w:val="04A0"/>
-        </w:tblPrEx>
+              <w:t>System display the editable version of the selected appointment</w:t>
+            </w:r>
+          </w:p>
+        </w:tc>
+      </w:tr>
+      <w:tr>
         <w:tc>
           <w:tcPr>
             <w:tcW w:w="988" w:type="dxa"/>
@@ -2908,10 +2649,6 @@
         </w:tc>
       </w:tr>
       <w:tr>
-        <w:tblPrEx>
-          <w:tblW w:w="0" w:type="auto"/>
-          <w:tblLook w:val="04A0"/>
-        </w:tblPrEx>
         <w:tc>
           <w:tcPr>
             <w:tcW w:w="988" w:type="dxa"/>
@@ -2951,10 +2688,6 @@
         </w:tc>
       </w:tr>
       <w:tr>
-        <w:tblPrEx>
-          <w:tblW w:w="0" w:type="auto"/>
-          <w:tblLook w:val="04A0"/>
-        </w:tblPrEx>
         <w:tc>
           <w:tcPr>
             <w:tcW w:w="988" w:type="dxa"/>
@@ -2988,17 +2721,12 @@
           </w:tcPr>
           <w:p>
             <w:r>
-              <w:t>The system verifies input by the user
-</w:t>
-            </w:r>
-          </w:p>
-        </w:tc>
-      </w:tr>
-      <w:tr>
-        <w:tblPrEx>
-          <w:tblW w:w="0" w:type="auto"/>
-          <w:tblLook w:val="04A0"/>
-        </w:tblPrEx>
+              <w:t>The system verifies input by the user</w:t>
+            </w:r>
+          </w:p>
+        </w:tc>
+      </w:tr>
+      <w:tr>
         <w:tc>
           <w:tcPr>
             <w:tcW w:w="988" w:type="dxa"/>
@@ -3032,17 +2760,12 @@
           </w:tcPr>
           <w:p>
             <w:r>
-              <w:t>The system saves this to the database
-</w:t>
-            </w:r>
-          </w:p>
-        </w:tc>
-      </w:tr>
-      <w:tr>
-        <w:tblPrEx>
-          <w:tblW w:w="0" w:type="auto"/>
-          <w:tblLook w:val="04A0"/>
-        </w:tblPrEx>
+              <w:t>The system saves this to the database</w:t>
+            </w:r>
+          </w:p>
+        </w:tc>
+      </w:tr>
+      <w:tr>
         <w:tc>
           <w:tcPr>
             <w:tcW w:w="988" w:type="dxa"/>
@@ -3076,10 +2799,7 @@
           </w:tcPr>
           <w:p>
             <w:r>
-              <w:t xml:space="preserve">The system displays the updated </w:t>
-            </w:r>
-            <w:r>
-              <w:t>appointment</w:t>
+              <w:t>The system displays the updated appointment</w:t>
             </w:r>
           </w:p>
         </w:tc>
@@ -3113,14 +2833,7 @@
           <w:b/>
           <w:bCs/>
         </w:rPr>
-        <w:t>Create</w:t>
-      </w:r>
-      <w:r>
-        <w:rPr>
-          <w:b/>
-          <w:bCs/>
-        </w:rPr>
-        <w:t xml:space="preserve"> Appointment</w:t>
+        <w:t>Create Appointment</w:t>
       </w:r>
     </w:p>
     <w:p>
@@ -3135,7 +2848,7 @@
       <w:tblPr>
         <w:tblStyle w:val="TableGrid"/>
         <w:tblW w:w="0" w:type="auto"/>
-        <w:tblLook w:val="04A0"/>
+        <w:tblLook w:val="04A0" w:firstRow="1" w:lastRow="0" w:firstColumn="1" w:lastColumn="0" w:noHBand="0" w:noVBand="1"/>
       </w:tblPr>
       <w:tblGrid>
         <w:gridCol w:w="988"/>
@@ -3143,10 +2856,6 @@
         <w:gridCol w:w="4053"/>
       </w:tblGrid>
       <w:tr>
-        <w:tblPrEx>
-          <w:tblW w:w="0" w:type="auto"/>
-          <w:tblLook w:val="04A0"/>
-        </w:tblPrEx>
         <w:tc>
           <w:tcPr>
             <w:tcW w:w="988" w:type="dxa"/>
@@ -3212,10 +2921,6 @@
         </w:tc>
       </w:tr>
       <w:tr>
-        <w:tblPrEx>
-          <w:tblW w:w="0" w:type="auto"/>
-          <w:tblLook w:val="04A0"/>
-        </w:tblPrEx>
         <w:tc>
           <w:tcPr>
             <w:tcW w:w="988" w:type="dxa"/>
@@ -3255,10 +2960,6 @@
         </w:tc>
       </w:tr>
       <w:tr>
-        <w:tblPrEx>
-          <w:tblW w:w="0" w:type="auto"/>
-          <w:tblLook w:val="04A0"/>
-        </w:tblPrEx>
         <w:tc>
           <w:tcPr>
             <w:tcW w:w="988" w:type="dxa"/>
@@ -3301,10 +3002,6 @@
         </w:tc>
       </w:tr>
       <w:tr>
-        <w:tblPrEx>
-          <w:tblW w:w="0" w:type="auto"/>
-          <w:tblLook w:val="04A0"/>
-        </w:tblPrEx>
         <w:tc>
           <w:tcPr>
             <w:tcW w:w="988" w:type="dxa"/>
@@ -3344,10 +3041,6 @@
         </w:tc>
       </w:tr>
       <w:tr>
-        <w:tblPrEx>
-          <w:tblW w:w="0" w:type="auto"/>
-          <w:tblLook w:val="04A0"/>
-        </w:tblPrEx>
         <w:tc>
           <w:tcPr>
             <w:tcW w:w="988" w:type="dxa"/>
@@ -3381,17 +3074,15 @@
           </w:tcPr>
           <w:p>
             <w:r>
-              <w:t>The system verifies the nurse's username and password
-</w:t>
-            </w:r>
-          </w:p>
-        </w:tc>
-      </w:tr>
-      <w:tr>
-        <w:tblPrEx>
-          <w:tblW w:w="0" w:type="auto"/>
-          <w:tblLook w:val="04A0"/>
-        </w:tblPrEx>
+              <w:t xml:space="preserve">The system verifies the </w:t>
+            </w:r>
+            <w:r>
+              <w:t>nurse's username and password</w:t>
+            </w:r>
+          </w:p>
+        </w:tc>
+      </w:tr>
+      <w:tr>
         <w:tc>
           <w:tcPr>
             <w:tcW w:w="988" w:type="dxa"/>
@@ -3425,17 +3116,12 @@
           </w:tcPr>
           <w:p>
             <w:r>
-              <w:t>The system responds with the home page
-</w:t>
-            </w:r>
-          </w:p>
-        </w:tc>
-      </w:tr>
-      <w:tr>
-        <w:tblPrEx>
-          <w:tblW w:w="0" w:type="auto"/>
-          <w:tblLook w:val="04A0"/>
-        </w:tblPrEx>
+              <w:t>The system responds with the home page</w:t>
+            </w:r>
+          </w:p>
+        </w:tc>
+      </w:tr>
+      <w:tr>
         <w:tc>
           <w:tcPr>
             <w:tcW w:w="988" w:type="dxa"/>
@@ -3475,10 +3161,6 @@
         </w:tc>
       </w:tr>
       <w:tr>
-        <w:tblPrEx>
-          <w:tblW w:w="0" w:type="auto"/>
-          <w:tblLook w:val="04A0"/>
-        </w:tblPrEx>
         <w:tc>
           <w:tcPr>
             <w:tcW w:w="988" w:type="dxa"/>
@@ -3512,17 +3194,12 @@
           </w:tcPr>
           <w:p>
             <w:r>
-              <w:t>The system searches the database for logged in user's appointments
-</w:t>
-            </w:r>
-          </w:p>
-        </w:tc>
-      </w:tr>
-      <w:tr>
-        <w:tblPrEx>
-          <w:tblW w:w="0" w:type="auto"/>
-          <w:tblLook w:val="04A0"/>
-        </w:tblPrEx>
+              <w:t>The system searches the database for logged in user's appointments</w:t>
+            </w:r>
+          </w:p>
+        </w:tc>
+      </w:tr>
+      <w:tr>
         <w:tc>
           <w:tcPr>
             <w:tcW w:w="988" w:type="dxa"/>
@@ -3556,17 +3233,12 @@
           </w:tcPr>
           <w:p>
             <w:r>
-              <w:t>The system displays the search results
-</w:t>
-            </w:r>
-          </w:p>
-        </w:tc>
-      </w:tr>
-      <w:tr>
-        <w:tblPrEx>
-          <w:tblW w:w="0" w:type="auto"/>
-          <w:tblLook w:val="04A0"/>
-        </w:tblPrEx>
+              <w:t>The system displays the search results</w:t>
+            </w:r>
+          </w:p>
+        </w:tc>
+      </w:tr>
+      <w:tr>
         <w:tc>
           <w:tcPr>
             <w:tcW w:w="988" w:type="dxa"/>
@@ -3594,35 +3266,21 @@
           </w:tcPr>
           <w:p>
             <w:r>
-              <w:t xml:space="preserve">Nurse </w:t>
-            </w:r>
-            <w:r>
-              <w:t>clicks</w:t>
-            </w:r>
-            <w:r>
-              <w:t xml:space="preserve"> </w:t>
-            </w:r>
-            <w:r>
-              <w:t xml:space="preserve">create </w:t>
-            </w:r>
-            <w:r>
-              <w:t>an appointment
-</w:t>
-            </w:r>
-          </w:p>
-        </w:tc>
-        <w:tc>
-          <w:tcPr>
-            <w:tcW w:w="4053" w:type="dxa"/>
-          </w:tcPr>
-          <w:p/>
-        </w:tc>
-      </w:tr>
-      <w:tr>
-        <w:tblPrEx>
-          <w:tblW w:w="0" w:type="auto"/>
-          <w:tblLook w:val="04A0"/>
-        </w:tblPrEx>
+              <w:t xml:space="preserve">Nurse clicks create an </w:t>
+            </w:r>
+            <w:r>
+              <w:t>appointment</w:t>
+            </w:r>
+          </w:p>
+        </w:tc>
+        <w:tc>
+          <w:tcPr>
+            <w:tcW w:w="4053" w:type="dxa"/>
+          </w:tcPr>
+          <w:p/>
+        </w:tc>
+      </w:tr>
+      <w:tr>
         <w:tc>
           <w:tcPr>
             <w:tcW w:w="988" w:type="dxa"/>
@@ -3656,17 +3314,12 @@
           </w:tcPr>
           <w:p>
             <w:r>
-              <w:t>The system searches the database for available appointments
-</w:t>
-            </w:r>
-          </w:p>
-        </w:tc>
-      </w:tr>
-      <w:tr>
-        <w:tblPrEx>
-          <w:tblW w:w="0" w:type="auto"/>
-          <w:tblLook w:val="04A0"/>
-        </w:tblPrEx>
+              <w:t>The system searches the database for available appointments</w:t>
+            </w:r>
+          </w:p>
+        </w:tc>
+      </w:tr>
+      <w:tr>
         <w:tc>
           <w:tcPr>
             <w:tcW w:w="988" w:type="dxa"/>
@@ -3700,17 +3353,12 @@
           </w:tcPr>
           <w:p>
             <w:r>
-              <w:t>The system displays search results
-</w:t>
-            </w:r>
-          </w:p>
-        </w:tc>
-      </w:tr>
-      <w:tr>
-        <w:tblPrEx>
-          <w:tblW w:w="0" w:type="auto"/>
-          <w:tblLook w:val="04A0"/>
-        </w:tblPrEx>
+              <w:t>The system displays search results</w:t>
+            </w:r>
+          </w:p>
+        </w:tc>
+      </w:tr>
+      <w:tr>
         <w:tc>
           <w:tcPr>
             <w:tcW w:w="988" w:type="dxa"/>
@@ -3738,23 +3386,18 @@
           </w:tcPr>
           <w:p>
             <w:r>
-              <w:t>Nurse selects an available appointment
-</w:t>
-            </w:r>
-          </w:p>
-        </w:tc>
-        <w:tc>
-          <w:tcPr>
-            <w:tcW w:w="4053" w:type="dxa"/>
-          </w:tcPr>
-          <w:p/>
-        </w:tc>
-      </w:tr>
-      <w:tr>
-        <w:tblPrEx>
-          <w:tblW w:w="0" w:type="auto"/>
-          <w:tblLook w:val="04A0"/>
-        </w:tblPrEx>
+              <w:t>Nurse selects an available appointment</w:t>
+            </w:r>
+          </w:p>
+        </w:tc>
+        <w:tc>
+          <w:tcPr>
+            <w:tcW w:w="4053" w:type="dxa"/>
+          </w:tcPr>
+          <w:p/>
+        </w:tc>
+      </w:tr>
+      <w:tr>
         <w:tc>
           <w:tcPr>
             <w:tcW w:w="988" w:type="dxa"/>
@@ -3788,17 +3431,12 @@
           </w:tcPr>
           <w:p>
             <w:r>
-              <w:t>The system displays appointment creation page
-</w:t>
-            </w:r>
-          </w:p>
-        </w:tc>
-      </w:tr>
-      <w:tr>
-        <w:tblPrEx>
-          <w:tblW w:w="0" w:type="auto"/>
-          <w:tblLook w:val="04A0"/>
-        </w:tblPrEx>
+              <w:t>The system displays appointment creation page</w:t>
+            </w:r>
+          </w:p>
+        </w:tc>
+      </w:tr>
+      <w:tr>
         <w:tc>
           <w:tcPr>
             <w:tcW w:w="988" w:type="dxa"/>
@@ -3838,10 +3476,6 @@
         </w:tc>
       </w:tr>
       <w:tr>
-        <w:tblPrEx>
-          <w:tblW w:w="0" w:type="auto"/>
-          <w:tblLook w:val="04A0"/>
-        </w:tblPrEx>
         <w:tc>
           <w:tcPr>
             <w:tcW w:w="988" w:type="dxa"/>
@@ -3881,10 +3515,6 @@
         </w:tc>
       </w:tr>
       <w:tr>
-        <w:tblPrEx>
-          <w:tblW w:w="0" w:type="auto"/>
-          <w:tblLook w:val="04A0"/>
-        </w:tblPrEx>
         <w:tc>
           <w:tcPr>
             <w:tcW w:w="988" w:type="dxa"/>
@@ -3918,17 +3548,12 @@
           </w:tcPr>
           <w:p>
             <w:r>
-              <w:t>The system verifies input by the user
-</w:t>
-            </w:r>
-          </w:p>
-        </w:tc>
-      </w:tr>
-      <w:tr>
-        <w:tblPrEx>
-          <w:tblW w:w="0" w:type="auto"/>
-          <w:tblLook w:val="04A0"/>
-        </w:tblPrEx>
+              <w:t>The system verifies input by the user</w:t>
+            </w:r>
+          </w:p>
+        </w:tc>
+      </w:tr>
+      <w:tr>
         <w:tc>
           <w:tcPr>
             <w:tcW w:w="988" w:type="dxa"/>
@@ -3962,34 +3587,30 @@
           </w:tcPr>
           <w:p>
             <w:r>
-              <w:t>The system saves this to the database
-</w:t>
-            </w:r>
-          </w:p>
-        </w:tc>
-      </w:tr>
-      <w:tr>
-        <w:tblPrEx>
-          <w:tblW w:w="0" w:type="auto"/>
-          <w:tblLook w:val="04A0"/>
-        </w:tblPrEx>
-        <w:tc>
-          <w:tcPr>
-            <w:tcW w:w="988" w:type="dxa"/>
-          </w:tcPr>
-          <w:p>
-            <w:pPr>
-              <w:jc w:val="center"/>
-              <w:rPr>
-                <w:b/>
-                <w:bCs/>
-              </w:rPr>
-            </w:pPr>
-            <w:r>
-              <w:rPr>
-                <w:b/>
-                <w:bCs/>
-              </w:rPr>
+              <w:t>The system saves this to the database</w:t>
+            </w:r>
+          </w:p>
+        </w:tc>
+      </w:tr>
+      <w:tr>
+        <w:tc>
+          <w:tcPr>
+            <w:tcW w:w="988" w:type="dxa"/>
+          </w:tcPr>
+          <w:p>
+            <w:pPr>
+              <w:jc w:val="center"/>
+              <w:rPr>
+                <w:b/>
+                <w:bCs/>
+              </w:rPr>
+            </w:pPr>
+            <w:r>
+              <w:rPr>
+                <w:b/>
+                <w:bCs/>
+              </w:rPr>
+              <w:lastRenderedPageBreak/>
               <w:t>18</w:t>
             </w:r>
           </w:p>
@@ -4006,17 +3627,12 @@
           </w:tcPr>
           <w:p>
             <w:r>
-              <w:t>The system displays the created appointment
-</w:t>
-            </w:r>
-          </w:p>
-        </w:tc>
-      </w:tr>
-      <w:tr>
-        <w:tblPrEx>
-          <w:tblW w:w="0" w:type="auto"/>
-          <w:tblLook w:val="04A0"/>
-        </w:tblPrEx>
+              <w:t>The system displays the created appointment</w:t>
+            </w:r>
+          </w:p>
+        </w:tc>
+      </w:tr>
+      <w:tr>
         <w:tc>
           <w:tcPr>
             <w:tcW w:w="988" w:type="dxa"/>
@@ -4056,10 +3672,6 @@
         </w:tc>
       </w:tr>
       <w:tr>
-        <w:tblPrEx>
-          <w:tblW w:w="0" w:type="auto"/>
-          <w:tblLook w:val="04A0"/>
-        </w:tblPrEx>
         <w:tc>
           <w:tcPr>
             <w:tcW w:w="988" w:type="dxa"/>
@@ -4093,8 +3705,7 @@
           </w:tcPr>
           <w:p>
             <w:r>
-              <w:t>The system displays the appointment page
-</w:t>
+              <w:t>The system displays the appointment page</w:t>
             </w:r>
           </w:p>
         </w:tc>
@@ -4107,8 +3718,6 @@
           <w:bCs/>
         </w:rPr>
       </w:pPr>
-      <w:bookmarkStart w:id="0" w:name="_GoBack"/>
-      <w:bookmarkEnd w:id="0"/>
     </w:p>
     <w:sectPr>
       <w:pgSz w:w="11900" w:h="16840"/>
@@ -4121,7 +3730,7 @@
 </file>
 
 <file path=word/styles.xml><?xml version="1.0" encoding="utf-8"?>
-<w:styles xmlns:mc="http://schemas.openxmlformats.org/markup-compatibility/2006" xmlns:r="http://schemas.openxmlformats.org/officeDocument/2006/relationships" xmlns:w="http://schemas.openxmlformats.org/wordprocessingml/2006/main" xmlns:w14="http://schemas.microsoft.com/office/word/2010/wordml" xmlns:w15="http://schemas.microsoft.com/office/word/2012/wordml" mc:Ignorable="w14 w15">
+<w:styles xmlns:mc="http://schemas.openxmlformats.org/markup-compatibility/2006" xmlns:r="http://schemas.openxmlformats.org/officeDocument/2006/relationships" xmlns:w="http://schemas.openxmlformats.org/wordprocessingml/2006/main" xmlns:w14="http://schemas.microsoft.com/office/word/2010/wordml" xmlns:w15="http://schemas.microsoft.com/office/word/2012/wordml" xmlns:w16cid="http://schemas.microsoft.com/office/word/2016/wordml/cid" xmlns:w16se="http://schemas.microsoft.com/office/word/2015/wordml/symex" mc:Ignorable="w14 w15 w16se w16cid">
   <w:docDefaults>
     <w:rPrDefault>
       <w:rPr>

</xml_diff>